<commit_message>
Konceptualna analyza - pridanie aktualnych diagramov
</commit_message>
<xml_diff>
--- a/dokumenty/Konceptualna analyza.docx
+++ b/dokumenty/Konceptualna analyza.docx
@@ -1,6 +1,6 @@
 
 <file path=word/document.xml><?xml version="1.0" encoding="utf-8"?>
-<w:document xmlns:ve="http://schemas.openxmlformats.org/markup-compatibility/2006" xmlns:o="urn:schemas-microsoft-com:office:office" xmlns:r="http://schemas.openxmlformats.org/officeDocument/2006/relationships" xmlns:m="http://schemas.openxmlformats.org/officeDocument/2006/math" xmlns:v="urn:schemas-microsoft-com:vml" xmlns:wp="http://schemas.openxmlformats.org/drawingml/2006/wordprocessingDrawing" xmlns:w10="urn:schemas-microsoft-com:office:word" xmlns:w="http://schemas.openxmlformats.org/wordprocessingml/2006/main" xmlns:wne="http://schemas.microsoft.com/office/word/2006/wordml">
+<w:document xmlns:wpc="http://schemas.microsoft.com/office/word/2010/wordprocessingCanvas" xmlns:mo="http://schemas.microsoft.com/office/mac/office/2008/main" xmlns:mc="http://schemas.openxmlformats.org/markup-compatibility/2006" xmlns:mv="urn:schemas-microsoft-com:mac:vml" xmlns:o="urn:schemas-microsoft-com:office:office" xmlns:r="http://schemas.openxmlformats.org/officeDocument/2006/relationships" xmlns:m="http://schemas.openxmlformats.org/officeDocument/2006/math" xmlns:v="urn:schemas-microsoft-com:vml" xmlns:wp14="http://schemas.microsoft.com/office/word/2010/wordprocessingDrawing" xmlns:wp="http://schemas.openxmlformats.org/drawingml/2006/wordprocessingDrawing" xmlns:w10="urn:schemas-microsoft-com:office:word" xmlns:w="http://schemas.openxmlformats.org/wordprocessingml/2006/main" xmlns:w14="http://schemas.microsoft.com/office/word/2010/wordml" xmlns:wpg="http://schemas.microsoft.com/office/word/2010/wordprocessingGroup" xmlns:wpi="http://schemas.microsoft.com/office/word/2010/wordprocessingInk" xmlns:wne="http://schemas.microsoft.com/office/word/2006/wordml" xmlns:wps="http://schemas.microsoft.com/office/word/2010/wordprocessingShape" mc:Ignorable="w14 wp14">
   <w:body>
     <w:p>
       <w:pPr>
@@ -77,7 +77,7 @@
     </w:p>
     <w:p>
       <w:pPr>
-        <w:pStyle w:val="Bezriadkovania"/>
+        <w:pStyle w:val="NoSpacing"/>
         <w:rPr>
           <w:sz w:val="32"/>
         </w:rPr>
@@ -85,7 +85,7 @@
     </w:p>
     <w:p>
       <w:pPr>
-        <w:pStyle w:val="Bezriadkovania"/>
+        <w:pStyle w:val="NoSpacing"/>
         <w:jc w:val="center"/>
         <w:rPr>
           <w:rFonts w:ascii="Times New Roman" w:hAnsi="Times New Roman" w:cs="Times New Roman"/>
@@ -105,7 +105,7 @@
     </w:p>
     <w:p>
       <w:pPr>
-        <w:pStyle w:val="Bezriadkovania"/>
+        <w:pStyle w:val="NoSpacing"/>
         <w:jc w:val="center"/>
         <w:rPr>
           <w:rFonts w:asciiTheme="minorHAnsi" w:hAnsiTheme="minorHAnsi"/>
@@ -189,7 +189,7 @@
     </w:p>
     <w:p>
       <w:pPr>
-        <w:pStyle w:val="Bezriadkovania"/>
+        <w:pStyle w:val="NoSpacing"/>
         <w:jc w:val="right"/>
         <w:rPr>
           <w:sz w:val="28"/>
@@ -199,7 +199,7 @@
     </w:p>
     <w:p>
       <w:pPr>
-        <w:pStyle w:val="Bezriadkovania"/>
+        <w:pStyle w:val="NoSpacing"/>
         <w:jc w:val="right"/>
         <w:rPr>
           <w:sz w:val="28"/>
@@ -209,7 +209,7 @@
     </w:p>
     <w:p>
       <w:pPr>
-        <w:pStyle w:val="Bezriadkovania"/>
+        <w:pStyle w:val="NoSpacing"/>
         <w:jc w:val="right"/>
         <w:rPr>
           <w:sz w:val="28"/>
@@ -221,47 +221,46 @@
           <w:sz w:val="28"/>
           <w:szCs w:val="28"/>
         </w:rPr>
-        <w:t xml:space="preserve">Jakub </w:t>
-      </w:r>
-      <w:proofErr w:type="spellStart"/>
-      <w:r>
+        <w:t>Jakub Chlup</w:t>
+      </w:r>
+    </w:p>
+    <w:p>
+      <w:pPr>
+        <w:pStyle w:val="NoSpacing"/>
+        <w:jc w:val="right"/>
         <w:rPr>
           <w:sz w:val="28"/>
           <w:szCs w:val="28"/>
         </w:rPr>
-        <w:t>Chlup</w:t>
-      </w:r>
-      <w:proofErr w:type="spellEnd"/>
-    </w:p>
-    <w:p>
-      <w:pPr>
-        <w:pStyle w:val="Bezriadkovania"/>
-        <w:jc w:val="right"/>
+      </w:pPr>
+      <w:r>
         <w:rPr>
           <w:sz w:val="28"/>
           <w:szCs w:val="28"/>
         </w:rPr>
-      </w:pPr>
-      <w:r>
+        <w:t>Matúš Kalužák</w:t>
+      </w:r>
+    </w:p>
+    <w:p>
+      <w:pPr>
+        <w:pStyle w:val="NoSpacing"/>
+        <w:jc w:val="right"/>
         <w:rPr>
           <w:sz w:val="28"/>
           <w:szCs w:val="28"/>
         </w:rPr>
-        <w:t xml:space="preserve">Matúš </w:t>
-      </w:r>
-      <w:proofErr w:type="spellStart"/>
+      </w:pPr>
       <w:r>
         <w:rPr>
           <w:sz w:val="28"/>
           <w:szCs w:val="28"/>
         </w:rPr>
-        <w:t>Kalužák</w:t>
-      </w:r>
-      <w:proofErr w:type="spellEnd"/>
-    </w:p>
-    <w:p>
-      <w:pPr>
-        <w:pStyle w:val="Bezriadkovania"/>
+        <w:t>Adam Šabík</w:t>
+      </w:r>
+    </w:p>
+    <w:p>
+      <w:pPr>
+        <w:pStyle w:val="NoSpacing"/>
         <w:jc w:val="right"/>
         <w:rPr>
           <w:sz w:val="28"/>
@@ -273,21 +272,23 @@
           <w:sz w:val="28"/>
           <w:szCs w:val="28"/>
         </w:rPr>
-        <w:t xml:space="preserve">Adam </w:t>
-      </w:r>
-      <w:proofErr w:type="spellStart"/>
-      <w:r>
+        <w:t>Ján Vodila</w:t>
+      </w:r>
+    </w:p>
+    <w:p>
+      <w:pPr>
+        <w:pStyle w:val="NoSpacing"/>
+        <w:jc w:val="right"/>
         <w:rPr>
           <w:sz w:val="28"/>
           <w:szCs w:val="28"/>
         </w:rPr>
-        <w:t>Šabík</w:t>
-      </w:r>
-      <w:proofErr w:type="spellEnd"/>
-    </w:p>
-    <w:p>
-      <w:pPr>
-        <w:pStyle w:val="Bezriadkovania"/>
+      </w:pPr>
+    </w:p>
+    <w:p>
+      <w:pPr>
+        <w:pStyle w:val="NoSpacing"/>
+        <w:ind w:left="5664" w:firstLine="708"/>
         <w:jc w:val="right"/>
         <w:rPr>
           <w:sz w:val="28"/>
@@ -299,47 +300,19 @@
           <w:sz w:val="28"/>
           <w:szCs w:val="28"/>
         </w:rPr>
-        <w:t>Ján Vodila</w:t>
-      </w:r>
-    </w:p>
-    <w:p>
-      <w:pPr>
-        <w:pStyle w:val="Bezriadkovania"/>
-        <w:jc w:val="right"/>
+        <w:t>V Bratislave 14</w:t>
+      </w:r>
+      <w:r>
         <w:rPr>
           <w:sz w:val="28"/>
           <w:szCs w:val="28"/>
         </w:rPr>
-      </w:pPr>
-    </w:p>
-    <w:p>
-      <w:pPr>
-        <w:pStyle w:val="Bezriadkovania"/>
-        <w:ind w:left="5664" w:firstLine="708"/>
-        <w:jc w:val="right"/>
-        <w:rPr>
-          <w:sz w:val="28"/>
-          <w:szCs w:val="28"/>
-        </w:rPr>
-      </w:pPr>
-      <w:r>
-        <w:rPr>
-          <w:sz w:val="28"/>
-          <w:szCs w:val="28"/>
-        </w:rPr>
-        <w:t>V Bratislave 14</w:t>
-      </w:r>
-      <w:r>
-        <w:rPr>
-          <w:sz w:val="28"/>
-          <w:szCs w:val="28"/>
-        </w:rPr>
         <w:t>.10.2014</w:t>
       </w:r>
     </w:p>
     <w:p>
       <w:pPr>
-        <w:pStyle w:val="Bezriadkovania"/>
+        <w:pStyle w:val="NoSpacing"/>
         <w:rPr>
           <w:b/>
           <w:sz w:val="32"/>
@@ -358,9 +331,9 @@
     </w:p>
     <w:p>
       <w:pPr>
-        <w:pStyle w:val="Obsah1"/>
+        <w:pStyle w:val="TOC1"/>
         <w:tabs>
-          <w:tab w:val="left" w:pos="440"/>
+          <w:tab w:val="left" w:pos="358"/>
           <w:tab w:val="right" w:leader="dot" w:pos="9062"/>
         </w:tabs>
         <w:rPr>
@@ -369,9 +342,9 @@
           <w:bCs w:val="0"/>
           <w:caps w:val="0"/>
           <w:noProof/>
-          <w:sz w:val="22"/>
-          <w:szCs w:val="22"/>
-          <w:lang w:eastAsia="sk-SK"/>
+          <w:sz w:val="24"/>
+          <w:szCs w:val="24"/>
+          <w:lang w:val="en-US" w:eastAsia="ja-JP"/>
         </w:rPr>
       </w:pPr>
       <w:r>
@@ -402,7 +375,7 @@
         <w:rPr>
           <w:noProof/>
         </w:rPr>
-        <w:t>1.</w:t>
+        <w:t>1</w:t>
       </w:r>
       <w:r>
         <w:rPr>
@@ -411,9 +384,9 @@
           <w:bCs w:val="0"/>
           <w:caps w:val="0"/>
           <w:noProof/>
-          <w:sz w:val="22"/>
-          <w:szCs w:val="22"/>
-          <w:lang w:eastAsia="sk-SK"/>
+          <w:sz w:val="24"/>
+          <w:szCs w:val="24"/>
+          <w:lang w:val="en-US" w:eastAsia="ja-JP"/>
         </w:rPr>
         <w:tab/>
       </w:r>
@@ -439,7 +412,7 @@
         <w:rPr>
           <w:noProof/>
         </w:rPr>
-        <w:instrText xml:space="preserve"> PAGEREF _Toc401252722 \h </w:instrText>
+        <w:instrText xml:space="preserve"> PAGEREF _Toc275630946 \h </w:instrText>
       </w:r>
       <w:r>
         <w:rPr>
@@ -467,9 +440,9 @@
     </w:p>
     <w:p>
       <w:pPr>
-        <w:pStyle w:val="Obsah1"/>
+        <w:pStyle w:val="TOC1"/>
         <w:tabs>
-          <w:tab w:val="left" w:pos="440"/>
+          <w:tab w:val="left" w:pos="358"/>
           <w:tab w:val="right" w:leader="dot" w:pos="9062"/>
         </w:tabs>
         <w:rPr>
@@ -478,16 +451,16 @@
           <w:bCs w:val="0"/>
           <w:caps w:val="0"/>
           <w:noProof/>
-          <w:sz w:val="22"/>
-          <w:szCs w:val="22"/>
-          <w:lang w:eastAsia="sk-SK"/>
-        </w:rPr>
-      </w:pPr>
-      <w:r>
-        <w:rPr>
-          <w:noProof/>
-        </w:rPr>
-        <w:t>2.</w:t>
+          <w:sz w:val="24"/>
+          <w:szCs w:val="24"/>
+          <w:lang w:val="en-US" w:eastAsia="ja-JP"/>
+        </w:rPr>
+      </w:pPr>
+      <w:r>
+        <w:rPr>
+          <w:noProof/>
+        </w:rPr>
+        <w:t>2</w:t>
       </w:r>
       <w:r>
         <w:rPr>
@@ -496,9 +469,9 @@
           <w:bCs w:val="0"/>
           <w:caps w:val="0"/>
           <w:noProof/>
-          <w:sz w:val="22"/>
-          <w:szCs w:val="22"/>
-          <w:lang w:eastAsia="sk-SK"/>
+          <w:sz w:val="24"/>
+          <w:szCs w:val="24"/>
+          <w:lang w:val="en-US" w:eastAsia="ja-JP"/>
         </w:rPr>
         <w:tab/>
       </w:r>
@@ -524,7 +497,7 @@
         <w:rPr>
           <w:noProof/>
         </w:rPr>
-        <w:instrText xml:space="preserve"> PAGEREF _Toc401252723 \h </w:instrText>
+        <w:instrText xml:space="preserve"> PAGEREF _Toc275630947 \h </w:instrText>
       </w:r>
       <w:r>
         <w:rPr>
@@ -552,28 +525,34 @@
     </w:p>
     <w:p>
       <w:pPr>
-        <w:pStyle w:val="Obsah2"/>
+        <w:pStyle w:val="TOC2"/>
         <w:tabs>
+          <w:tab w:val="left" w:pos="723"/>
           <w:tab w:val="right" w:leader="dot" w:pos="9062"/>
         </w:tabs>
         <w:rPr>
           <w:rFonts w:eastAsiaTheme="minorEastAsia"/>
           <w:smallCaps w:val="0"/>
           <w:noProof/>
-          <w:sz w:val="22"/>
-          <w:szCs w:val="22"/>
-          <w:lang w:eastAsia="sk-SK"/>
-        </w:rPr>
-      </w:pPr>
-      <w:r>
-        <w:rPr>
-          <w:noProof/>
-        </w:rPr>
-        <w:t>2.1 Role používateľov</w:t>
-      </w:r>
-      <w:r>
-        <w:rPr>
-          <w:noProof/>
+          <w:sz w:val="24"/>
+          <w:szCs w:val="24"/>
+          <w:lang w:val="en-US" w:eastAsia="ja-JP"/>
+        </w:rPr>
+      </w:pPr>
+      <w:r>
+        <w:rPr>
+          <w:noProof/>
+        </w:rPr>
+        <w:t>2.1</w:t>
+      </w:r>
+      <w:r>
+        <w:rPr>
+          <w:rFonts w:eastAsiaTheme="minorEastAsia"/>
+          <w:smallCaps w:val="0"/>
+          <w:noProof/>
+          <w:sz w:val="24"/>
+          <w:szCs w:val="24"/>
+          <w:lang w:val="en-US" w:eastAsia="ja-JP"/>
         </w:rPr>
         <w:tab/>
       </w:r>
@@ -581,13 +560,25 @@
         <w:rPr>
           <w:noProof/>
         </w:rPr>
+        <w:t>Role používateľov</w:t>
+      </w:r>
+      <w:r>
+        <w:rPr>
+          <w:noProof/>
+        </w:rPr>
+        <w:tab/>
+      </w:r>
+      <w:r>
+        <w:rPr>
+          <w:noProof/>
+        </w:rPr>
         <w:fldChar w:fldCharType="begin"/>
       </w:r>
       <w:r>
         <w:rPr>
           <w:noProof/>
         </w:rPr>
-        <w:instrText xml:space="preserve"> PAGEREF _Toc401252724 \h </w:instrText>
+        <w:instrText xml:space="preserve"> PAGEREF _Toc275630948 \h </w:instrText>
       </w:r>
       <w:r>
         <w:rPr>
@@ -615,28 +606,34 @@
     </w:p>
     <w:p>
       <w:pPr>
-        <w:pStyle w:val="Obsah2"/>
+        <w:pStyle w:val="TOC2"/>
         <w:tabs>
+          <w:tab w:val="left" w:pos="723"/>
           <w:tab w:val="right" w:leader="dot" w:pos="9062"/>
         </w:tabs>
         <w:rPr>
           <w:rFonts w:eastAsiaTheme="minorEastAsia"/>
           <w:smallCaps w:val="0"/>
           <w:noProof/>
-          <w:sz w:val="22"/>
-          <w:szCs w:val="22"/>
-          <w:lang w:eastAsia="sk-SK"/>
-        </w:rPr>
-      </w:pPr>
-      <w:r>
-        <w:rPr>
-          <w:noProof/>
-        </w:rPr>
-        <w:t>2.2 Žiaci/študenti</w:t>
-      </w:r>
-      <w:r>
-        <w:rPr>
-          <w:noProof/>
+          <w:sz w:val="24"/>
+          <w:szCs w:val="24"/>
+          <w:lang w:val="en-US" w:eastAsia="ja-JP"/>
+        </w:rPr>
+      </w:pPr>
+      <w:r>
+        <w:rPr>
+          <w:noProof/>
+        </w:rPr>
+        <w:t>2.2</w:t>
+      </w:r>
+      <w:r>
+        <w:rPr>
+          <w:rFonts w:eastAsiaTheme="minorEastAsia"/>
+          <w:smallCaps w:val="0"/>
+          <w:noProof/>
+          <w:sz w:val="24"/>
+          <w:szCs w:val="24"/>
+          <w:lang w:val="en-US" w:eastAsia="ja-JP"/>
         </w:rPr>
         <w:tab/>
       </w:r>
@@ -644,13 +641,25 @@
         <w:rPr>
           <w:noProof/>
         </w:rPr>
+        <w:t>Žiaci/študenti</w:t>
+      </w:r>
+      <w:r>
+        <w:rPr>
+          <w:noProof/>
+        </w:rPr>
+        <w:tab/>
+      </w:r>
+      <w:r>
+        <w:rPr>
+          <w:noProof/>
+        </w:rPr>
         <w:fldChar w:fldCharType="begin"/>
       </w:r>
       <w:r>
         <w:rPr>
           <w:noProof/>
         </w:rPr>
-        <w:instrText xml:space="preserve"> PAGEREF _Toc401252725 \h </w:instrText>
+        <w:instrText xml:space="preserve"> PAGEREF _Toc275630949 \h </w:instrText>
       </w:r>
       <w:r>
         <w:rPr>
@@ -678,28 +687,34 @@
     </w:p>
     <w:p>
       <w:pPr>
-        <w:pStyle w:val="Obsah2"/>
+        <w:pStyle w:val="TOC2"/>
         <w:tabs>
+          <w:tab w:val="left" w:pos="723"/>
           <w:tab w:val="right" w:leader="dot" w:pos="9062"/>
         </w:tabs>
         <w:rPr>
           <w:rFonts w:eastAsiaTheme="minorEastAsia"/>
           <w:smallCaps w:val="0"/>
           <w:noProof/>
-          <w:sz w:val="22"/>
-          <w:szCs w:val="22"/>
-          <w:lang w:eastAsia="sk-SK"/>
-        </w:rPr>
-      </w:pPr>
-      <w:r>
-        <w:rPr>
-          <w:noProof/>
-        </w:rPr>
-        <w:t>2.3 Učitelia</w:t>
-      </w:r>
-      <w:r>
-        <w:rPr>
-          <w:noProof/>
+          <w:sz w:val="24"/>
+          <w:szCs w:val="24"/>
+          <w:lang w:val="en-US" w:eastAsia="ja-JP"/>
+        </w:rPr>
+      </w:pPr>
+      <w:r>
+        <w:rPr>
+          <w:noProof/>
+        </w:rPr>
+        <w:t>2.3</w:t>
+      </w:r>
+      <w:r>
+        <w:rPr>
+          <w:rFonts w:eastAsiaTheme="minorEastAsia"/>
+          <w:smallCaps w:val="0"/>
+          <w:noProof/>
+          <w:sz w:val="24"/>
+          <w:szCs w:val="24"/>
+          <w:lang w:val="en-US" w:eastAsia="ja-JP"/>
         </w:rPr>
         <w:tab/>
       </w:r>
@@ -707,13 +722,25 @@
         <w:rPr>
           <w:noProof/>
         </w:rPr>
+        <w:t>Učitelia</w:t>
+      </w:r>
+      <w:r>
+        <w:rPr>
+          <w:noProof/>
+        </w:rPr>
+        <w:tab/>
+      </w:r>
+      <w:r>
+        <w:rPr>
+          <w:noProof/>
+        </w:rPr>
         <w:fldChar w:fldCharType="begin"/>
       </w:r>
       <w:r>
         <w:rPr>
           <w:noProof/>
         </w:rPr>
-        <w:instrText xml:space="preserve"> PAGEREF _Toc401252726 \h </w:instrText>
+        <w:instrText xml:space="preserve"> PAGEREF _Toc275630950 \h </w:instrText>
       </w:r>
       <w:r>
         <w:rPr>
@@ -741,28 +768,34 @@
     </w:p>
     <w:p>
       <w:pPr>
-        <w:pStyle w:val="Obsah2"/>
+        <w:pStyle w:val="TOC2"/>
         <w:tabs>
+          <w:tab w:val="left" w:pos="723"/>
           <w:tab w:val="right" w:leader="dot" w:pos="9062"/>
         </w:tabs>
         <w:rPr>
           <w:rFonts w:eastAsiaTheme="minorEastAsia"/>
           <w:smallCaps w:val="0"/>
           <w:noProof/>
-          <w:sz w:val="22"/>
-          <w:szCs w:val="22"/>
-          <w:lang w:eastAsia="sk-SK"/>
-        </w:rPr>
-      </w:pPr>
-      <w:r>
-        <w:rPr>
-          <w:noProof/>
-        </w:rPr>
-        <w:t>2.4 Administrátor</w:t>
-      </w:r>
-      <w:r>
-        <w:rPr>
-          <w:noProof/>
+          <w:sz w:val="24"/>
+          <w:szCs w:val="24"/>
+          <w:lang w:val="en-US" w:eastAsia="ja-JP"/>
+        </w:rPr>
+      </w:pPr>
+      <w:r>
+        <w:rPr>
+          <w:noProof/>
+        </w:rPr>
+        <w:t>2.4</w:t>
+      </w:r>
+      <w:r>
+        <w:rPr>
+          <w:rFonts w:eastAsiaTheme="minorEastAsia"/>
+          <w:smallCaps w:val="0"/>
+          <w:noProof/>
+          <w:sz w:val="24"/>
+          <w:szCs w:val="24"/>
+          <w:lang w:val="en-US" w:eastAsia="ja-JP"/>
         </w:rPr>
         <w:tab/>
       </w:r>
@@ -770,13 +803,25 @@
         <w:rPr>
           <w:noProof/>
         </w:rPr>
+        <w:t>Administrátor</w:t>
+      </w:r>
+      <w:r>
+        <w:rPr>
+          <w:noProof/>
+        </w:rPr>
+        <w:tab/>
+      </w:r>
+      <w:r>
+        <w:rPr>
+          <w:noProof/>
+        </w:rPr>
         <w:fldChar w:fldCharType="begin"/>
       </w:r>
       <w:r>
         <w:rPr>
           <w:noProof/>
         </w:rPr>
-        <w:instrText xml:space="preserve"> PAGEREF _Toc401252727 \h </w:instrText>
+        <w:instrText xml:space="preserve"> PAGEREF _Toc275630951 \h </w:instrText>
       </w:r>
       <w:r>
         <w:rPr>
@@ -804,8 +849,9 @@
     </w:p>
     <w:p>
       <w:pPr>
-        <w:pStyle w:val="Obsah1"/>
+        <w:pStyle w:val="TOC1"/>
         <w:tabs>
+          <w:tab w:val="left" w:pos="358"/>
           <w:tab w:val="right" w:leader="dot" w:pos="9062"/>
         </w:tabs>
         <w:rPr>
@@ -814,287 +860,27 @@
           <w:bCs w:val="0"/>
           <w:caps w:val="0"/>
           <w:noProof/>
-          <w:sz w:val="22"/>
-          <w:szCs w:val="22"/>
-          <w:lang w:eastAsia="sk-SK"/>
-        </w:rPr>
-      </w:pPr>
-      <w:r>
-        <w:rPr>
-          <w:noProof/>
-        </w:rPr>
-        <w:t>3. Diagramy</w:t>
-      </w:r>
-      <w:r>
-        <w:rPr>
-          <w:noProof/>
-        </w:rPr>
-        <w:tab/>
-      </w:r>
-      <w:r>
-        <w:rPr>
-          <w:noProof/>
-        </w:rPr>
-        <w:fldChar w:fldCharType="begin"/>
-      </w:r>
-      <w:r>
-        <w:rPr>
-          <w:noProof/>
-        </w:rPr>
-        <w:instrText xml:space="preserve"> PAGEREF _Toc401252728 \h </w:instrText>
-      </w:r>
-      <w:r>
-        <w:rPr>
-          <w:noProof/>
-        </w:rPr>
-      </w:r>
-      <w:r>
-        <w:rPr>
-          <w:noProof/>
-        </w:rPr>
-        <w:fldChar w:fldCharType="separate"/>
-      </w:r>
-      <w:r>
-        <w:rPr>
-          <w:noProof/>
-        </w:rPr>
-        <w:t>5</w:t>
-      </w:r>
-      <w:r>
-        <w:rPr>
-          <w:noProof/>
-        </w:rPr>
-        <w:fldChar w:fldCharType="end"/>
-      </w:r>
-    </w:p>
-    <w:p>
-      <w:pPr>
-        <w:pStyle w:val="Obsah2"/>
-        <w:tabs>
-          <w:tab w:val="right" w:leader="dot" w:pos="9062"/>
-        </w:tabs>
-        <w:rPr>
-          <w:rFonts w:eastAsiaTheme="minorEastAsia"/>
-          <w:smallCaps w:val="0"/>
-          <w:noProof/>
-          <w:sz w:val="22"/>
-          <w:szCs w:val="22"/>
-          <w:lang w:eastAsia="sk-SK"/>
-        </w:rPr>
-      </w:pPr>
-      <w:r>
-        <w:rPr>
-          <w:noProof/>
-        </w:rPr>
-        <w:t>3.1 Entitno-relačný diagram</w:t>
-      </w:r>
-      <w:r>
-        <w:rPr>
-          <w:noProof/>
-        </w:rPr>
-        <w:tab/>
-      </w:r>
-      <w:r>
-        <w:rPr>
-          <w:noProof/>
-        </w:rPr>
-        <w:fldChar w:fldCharType="begin"/>
-      </w:r>
-      <w:r>
-        <w:rPr>
-          <w:noProof/>
-        </w:rPr>
-        <w:instrText xml:space="preserve"> PAGEREF _Toc401252729 \h </w:instrText>
-      </w:r>
-      <w:r>
-        <w:rPr>
-          <w:noProof/>
-        </w:rPr>
-      </w:r>
-      <w:r>
-        <w:rPr>
-          <w:noProof/>
-        </w:rPr>
-        <w:fldChar w:fldCharType="separate"/>
-      </w:r>
-      <w:r>
-        <w:rPr>
-          <w:noProof/>
-        </w:rPr>
-        <w:t>5</w:t>
-      </w:r>
-      <w:r>
-        <w:rPr>
-          <w:noProof/>
-        </w:rPr>
-        <w:fldChar w:fldCharType="end"/>
-      </w:r>
-    </w:p>
-    <w:p>
-      <w:pPr>
-        <w:pStyle w:val="Obsah2"/>
-        <w:tabs>
-          <w:tab w:val="right" w:leader="dot" w:pos="9062"/>
-        </w:tabs>
-        <w:rPr>
-          <w:rFonts w:eastAsiaTheme="minorEastAsia"/>
-          <w:smallCaps w:val="0"/>
-          <w:noProof/>
-          <w:sz w:val="22"/>
-          <w:szCs w:val="22"/>
-          <w:lang w:eastAsia="sk-SK"/>
-        </w:rPr>
-      </w:pPr>
-      <w:r>
-        <w:rPr>
-          <w:noProof/>
-        </w:rPr>
-        <w:t>3.2 Use-case diagram</w:t>
-      </w:r>
-      <w:r>
-        <w:rPr>
-          <w:noProof/>
-        </w:rPr>
-        <w:tab/>
-      </w:r>
-      <w:r>
-        <w:rPr>
-          <w:noProof/>
-        </w:rPr>
-        <w:fldChar w:fldCharType="begin"/>
-      </w:r>
-      <w:r>
-        <w:rPr>
-          <w:noProof/>
-        </w:rPr>
-        <w:instrText xml:space="preserve"> PAGEREF _Toc401252730 \h </w:instrText>
-      </w:r>
-      <w:r>
-        <w:rPr>
-          <w:noProof/>
-        </w:rPr>
-      </w:r>
-      <w:r>
-        <w:rPr>
-          <w:noProof/>
-        </w:rPr>
-        <w:fldChar w:fldCharType="separate"/>
-      </w:r>
-      <w:r>
-        <w:rPr>
-          <w:noProof/>
-        </w:rPr>
-        <w:t>6</w:t>
-      </w:r>
-      <w:r>
-        <w:rPr>
-          <w:noProof/>
-        </w:rPr>
-        <w:fldChar w:fldCharType="end"/>
-      </w:r>
-    </w:p>
-    <w:p>
-      <w:pPr>
-        <w:pStyle w:val="Obsah2"/>
-        <w:tabs>
-          <w:tab w:val="right" w:leader="dot" w:pos="9062"/>
-        </w:tabs>
-        <w:rPr>
-          <w:rFonts w:eastAsiaTheme="minorEastAsia"/>
-          <w:smallCaps w:val="0"/>
-          <w:noProof/>
-          <w:sz w:val="22"/>
-          <w:szCs w:val="22"/>
-          <w:lang w:eastAsia="sk-SK"/>
-        </w:rPr>
-      </w:pPr>
-      <w:r>
-        <w:rPr>
-          <w:noProof/>
-        </w:rPr>
-        <w:t>3.3 Stavový diagram</w:t>
-      </w:r>
-      <w:r>
-        <w:rPr>
-          <w:noProof/>
-        </w:rPr>
-        <w:tab/>
-      </w:r>
-      <w:r>
-        <w:rPr>
-          <w:noProof/>
-        </w:rPr>
-        <w:fldChar w:fldCharType="begin"/>
-      </w:r>
-      <w:r>
-        <w:rPr>
-          <w:noProof/>
-        </w:rPr>
-        <w:instrText xml:space="preserve"> PAGEREF _Toc401252731 \h </w:instrText>
-      </w:r>
-      <w:r>
-        <w:rPr>
-          <w:noProof/>
-        </w:rPr>
-      </w:r>
-      <w:r>
-        <w:rPr>
-          <w:noProof/>
-        </w:rPr>
-        <w:fldChar w:fldCharType="separate"/>
-      </w:r>
-      <w:r>
-        <w:rPr>
-          <w:noProof/>
-        </w:rPr>
-        <w:t>7</w:t>
-      </w:r>
-      <w:r>
-        <w:rPr>
-          <w:noProof/>
-        </w:rPr>
-        <w:fldChar w:fldCharType="end"/>
-      </w:r>
-    </w:p>
-    <w:p>
-      <w:pPr>
-        <w:pStyle w:val="Obsah1"/>
-        <w:tabs>
-          <w:tab w:val="right" w:leader="dot" w:pos="9062"/>
-        </w:tabs>
+          <w:sz w:val="24"/>
+          <w:szCs w:val="24"/>
+          <w:lang w:val="en-US" w:eastAsia="ja-JP"/>
+        </w:rPr>
+      </w:pPr>
+      <w:r>
+        <w:rPr>
+          <w:noProof/>
+        </w:rPr>
+        <w:t>3</w:t>
+      </w:r>
+      <w:r>
         <w:rPr>
           <w:rFonts w:eastAsiaTheme="minorEastAsia"/>
           <w:b w:val="0"/>
           <w:bCs w:val="0"/>
           <w:caps w:val="0"/>
           <w:noProof/>
-          <w:sz w:val="22"/>
-          <w:szCs w:val="22"/>
-          <w:lang w:eastAsia="sk-SK"/>
-        </w:rPr>
-      </w:pPr>
-      <w:r>
-        <w:rPr>
-          <w:noProof/>
-        </w:rPr>
-        <w:t>4. Používateľské</w:t>
-      </w:r>
-      <w:r>
-        <w:rPr>
-          <w:rFonts w:ascii="Times New Roman" w:hAnsi="Times New Roman" w:cs="Times New Roman"/>
-          <w:noProof/>
-        </w:rPr>
-        <w:t xml:space="preserve"> </w:t>
-      </w:r>
-      <w:r>
-        <w:rPr>
-          <w:noProof/>
-        </w:rPr>
-        <w:t>rozhranie</w:t>
-      </w:r>
-      <w:r>
-        <w:rPr>
-          <w:noProof/>
+          <w:sz w:val="24"/>
+          <w:szCs w:val="24"/>
+          <w:lang w:val="en-US" w:eastAsia="ja-JP"/>
         </w:rPr>
         <w:tab/>
       </w:r>
@@ -1102,13 +888,25 @@
         <w:rPr>
           <w:noProof/>
         </w:rPr>
+        <w:t>Diagramy</w:t>
+      </w:r>
+      <w:r>
+        <w:rPr>
+          <w:noProof/>
+        </w:rPr>
+        <w:tab/>
+      </w:r>
+      <w:r>
+        <w:rPr>
+          <w:noProof/>
+        </w:rPr>
         <w:fldChar w:fldCharType="begin"/>
       </w:r>
       <w:r>
         <w:rPr>
           <w:noProof/>
         </w:rPr>
-        <w:instrText xml:space="preserve"> PAGEREF _Toc401252732 \h </w:instrText>
+        <w:instrText xml:space="preserve"> PAGEREF _Toc275630952 \h </w:instrText>
       </w:r>
       <w:r>
         <w:rPr>
@@ -1125,7 +923,7 @@
         <w:rPr>
           <w:noProof/>
         </w:rPr>
-        <w:t>8</w:t>
+        <w:t>5</w:t>
       </w:r>
       <w:r>
         <w:rPr>
@@ -1136,35 +934,34 @@
     </w:p>
     <w:p>
       <w:pPr>
-        <w:pStyle w:val="Obsah2"/>
+        <w:pStyle w:val="TOC2"/>
         <w:tabs>
-          <w:tab w:val="left" w:pos="880"/>
+          <w:tab w:val="left" w:pos="723"/>
           <w:tab w:val="right" w:leader="dot" w:pos="9062"/>
         </w:tabs>
         <w:rPr>
           <w:rFonts w:eastAsiaTheme="minorEastAsia"/>
           <w:smallCaps w:val="0"/>
           <w:noProof/>
-          <w:sz w:val="22"/>
-          <w:szCs w:val="22"/>
-          <w:lang w:eastAsia="sk-SK"/>
-        </w:rPr>
-      </w:pPr>
-      <w:r>
-        <w:rPr>
-          <w:rFonts w:asciiTheme="majorHAnsi" w:hAnsiTheme="majorHAnsi"/>
-          <w:noProof/>
-        </w:rPr>
-        <w:t>4.1</w:t>
+          <w:sz w:val="24"/>
+          <w:szCs w:val="24"/>
+          <w:lang w:val="en-US" w:eastAsia="ja-JP"/>
+        </w:rPr>
+      </w:pPr>
+      <w:r>
+        <w:rPr>
+          <w:noProof/>
+        </w:rPr>
+        <w:t>3.1</w:t>
       </w:r>
       <w:r>
         <w:rPr>
           <w:rFonts w:eastAsiaTheme="minorEastAsia"/>
           <w:smallCaps w:val="0"/>
           <w:noProof/>
-          <w:sz w:val="22"/>
-          <w:szCs w:val="22"/>
-          <w:lang w:eastAsia="sk-SK"/>
+          <w:sz w:val="24"/>
+          <w:szCs w:val="24"/>
+          <w:lang w:val="en-US" w:eastAsia="ja-JP"/>
         </w:rPr>
         <w:tab/>
       </w:r>
@@ -1172,7 +969,7 @@
         <w:rPr>
           <w:noProof/>
         </w:rPr>
-        <w:t>Rozhranie pre žiakov</w:t>
+        <w:t>Entitno-relačný diagram</w:t>
       </w:r>
       <w:r>
         <w:rPr>
@@ -1190,7 +987,7 @@
         <w:rPr>
           <w:noProof/>
         </w:rPr>
-        <w:instrText xml:space="preserve"> PAGEREF _Toc401252733 \h </w:instrText>
+        <w:instrText xml:space="preserve"> PAGEREF _Toc275630953 \h </w:instrText>
       </w:r>
       <w:r>
         <w:rPr>
@@ -1207,7 +1004,7 @@
         <w:rPr>
           <w:noProof/>
         </w:rPr>
-        <w:t>8</w:t>
+        <w:t>5</w:t>
       </w:r>
       <w:r>
         <w:rPr>
@@ -1218,35 +1015,34 @@
     </w:p>
     <w:p>
       <w:pPr>
-        <w:pStyle w:val="Obsah2"/>
+        <w:pStyle w:val="TOC2"/>
         <w:tabs>
-          <w:tab w:val="left" w:pos="880"/>
+          <w:tab w:val="left" w:pos="723"/>
           <w:tab w:val="right" w:leader="dot" w:pos="9062"/>
         </w:tabs>
         <w:rPr>
           <w:rFonts w:eastAsiaTheme="minorEastAsia"/>
           <w:smallCaps w:val="0"/>
           <w:noProof/>
-          <w:sz w:val="22"/>
-          <w:szCs w:val="22"/>
-          <w:lang w:eastAsia="sk-SK"/>
-        </w:rPr>
-      </w:pPr>
-      <w:r>
-        <w:rPr>
-          <w:rFonts w:asciiTheme="majorHAnsi" w:hAnsiTheme="majorHAnsi"/>
-          <w:noProof/>
-        </w:rPr>
-        <w:t>4.2</w:t>
+          <w:sz w:val="24"/>
+          <w:szCs w:val="24"/>
+          <w:lang w:val="en-US" w:eastAsia="ja-JP"/>
+        </w:rPr>
+      </w:pPr>
+      <w:r>
+        <w:rPr>
+          <w:noProof/>
+        </w:rPr>
+        <w:t>3.2</w:t>
       </w:r>
       <w:r>
         <w:rPr>
           <w:rFonts w:eastAsiaTheme="minorEastAsia"/>
           <w:smallCaps w:val="0"/>
           <w:noProof/>
-          <w:sz w:val="22"/>
-          <w:szCs w:val="22"/>
-          <w:lang w:eastAsia="sk-SK"/>
+          <w:sz w:val="24"/>
+          <w:szCs w:val="24"/>
+          <w:lang w:val="en-US" w:eastAsia="ja-JP"/>
         </w:rPr>
         <w:tab/>
       </w:r>
@@ -1254,7 +1050,7 @@
         <w:rPr>
           <w:noProof/>
         </w:rPr>
-        <w:t>Rozhranie pre učiteľov</w:t>
+        <w:t>Use-case diagram</w:t>
       </w:r>
       <w:r>
         <w:rPr>
@@ -1272,7 +1068,7 @@
         <w:rPr>
           <w:noProof/>
         </w:rPr>
-        <w:instrText xml:space="preserve"> PAGEREF _Toc401252734 \h </w:instrText>
+        <w:instrText xml:space="preserve"> PAGEREF _Toc275630954 \h </w:instrText>
       </w:r>
       <w:r>
         <w:rPr>
@@ -1289,7 +1085,7 @@
         <w:rPr>
           <w:noProof/>
         </w:rPr>
-        <w:t>8</w:t>
+        <w:t>6</w:t>
       </w:r>
       <w:r>
         <w:rPr>
@@ -1300,35 +1096,34 @@
     </w:p>
     <w:p>
       <w:pPr>
-        <w:pStyle w:val="Obsah2"/>
+        <w:pStyle w:val="TOC2"/>
         <w:tabs>
-          <w:tab w:val="left" w:pos="880"/>
+          <w:tab w:val="left" w:pos="723"/>
           <w:tab w:val="right" w:leader="dot" w:pos="9062"/>
         </w:tabs>
         <w:rPr>
           <w:rFonts w:eastAsiaTheme="minorEastAsia"/>
           <w:smallCaps w:val="0"/>
           <w:noProof/>
-          <w:sz w:val="22"/>
-          <w:szCs w:val="22"/>
-          <w:lang w:eastAsia="sk-SK"/>
-        </w:rPr>
-      </w:pPr>
-      <w:r>
-        <w:rPr>
-          <w:rFonts w:asciiTheme="majorHAnsi" w:hAnsiTheme="majorHAnsi"/>
-          <w:noProof/>
-        </w:rPr>
-        <w:t>4.3</w:t>
+          <w:sz w:val="24"/>
+          <w:szCs w:val="24"/>
+          <w:lang w:val="en-US" w:eastAsia="ja-JP"/>
+        </w:rPr>
+      </w:pPr>
+      <w:r>
+        <w:rPr>
+          <w:noProof/>
+        </w:rPr>
+        <w:t>3.3</w:t>
       </w:r>
       <w:r>
         <w:rPr>
           <w:rFonts w:eastAsiaTheme="minorEastAsia"/>
           <w:smallCaps w:val="0"/>
           <w:noProof/>
-          <w:sz w:val="22"/>
-          <w:szCs w:val="22"/>
-          <w:lang w:eastAsia="sk-SK"/>
+          <w:sz w:val="24"/>
+          <w:szCs w:val="24"/>
+          <w:lang w:val="en-US" w:eastAsia="ja-JP"/>
         </w:rPr>
         <w:tab/>
       </w:r>
@@ -1336,6 +1131,347 @@
         <w:rPr>
           <w:noProof/>
         </w:rPr>
+        <w:t>Stavový diagram</w:t>
+      </w:r>
+      <w:r>
+        <w:rPr>
+          <w:noProof/>
+        </w:rPr>
+        <w:tab/>
+      </w:r>
+      <w:r>
+        <w:rPr>
+          <w:noProof/>
+        </w:rPr>
+        <w:fldChar w:fldCharType="begin"/>
+      </w:r>
+      <w:r>
+        <w:rPr>
+          <w:noProof/>
+        </w:rPr>
+        <w:instrText xml:space="preserve"> PAGEREF _Toc275630955 \h </w:instrText>
+      </w:r>
+      <w:r>
+        <w:rPr>
+          <w:noProof/>
+        </w:rPr>
+      </w:r>
+      <w:r>
+        <w:rPr>
+          <w:noProof/>
+        </w:rPr>
+        <w:fldChar w:fldCharType="separate"/>
+      </w:r>
+      <w:r>
+        <w:rPr>
+          <w:noProof/>
+        </w:rPr>
+        <w:t>7</w:t>
+      </w:r>
+      <w:r>
+        <w:rPr>
+          <w:noProof/>
+        </w:rPr>
+        <w:fldChar w:fldCharType="end"/>
+      </w:r>
+    </w:p>
+    <w:p>
+      <w:pPr>
+        <w:pStyle w:val="TOC1"/>
+        <w:tabs>
+          <w:tab w:val="left" w:pos="358"/>
+          <w:tab w:val="right" w:leader="dot" w:pos="9062"/>
+        </w:tabs>
+        <w:rPr>
+          <w:rFonts w:eastAsiaTheme="minorEastAsia"/>
+          <w:b w:val="0"/>
+          <w:bCs w:val="0"/>
+          <w:caps w:val="0"/>
+          <w:noProof/>
+          <w:sz w:val="24"/>
+          <w:szCs w:val="24"/>
+          <w:lang w:val="en-US" w:eastAsia="ja-JP"/>
+        </w:rPr>
+      </w:pPr>
+      <w:r>
+        <w:rPr>
+          <w:noProof/>
+        </w:rPr>
+        <w:t>4</w:t>
+      </w:r>
+      <w:r>
+        <w:rPr>
+          <w:rFonts w:eastAsiaTheme="minorEastAsia"/>
+          <w:b w:val="0"/>
+          <w:bCs w:val="0"/>
+          <w:caps w:val="0"/>
+          <w:noProof/>
+          <w:sz w:val="24"/>
+          <w:szCs w:val="24"/>
+          <w:lang w:val="en-US" w:eastAsia="ja-JP"/>
+        </w:rPr>
+        <w:tab/>
+      </w:r>
+      <w:r>
+        <w:rPr>
+          <w:noProof/>
+        </w:rPr>
+        <w:t>Používateľské</w:t>
+      </w:r>
+      <w:r>
+        <w:rPr>
+          <w:rFonts w:ascii="Times New Roman" w:hAnsi="Times New Roman" w:cs="Times New Roman"/>
+          <w:noProof/>
+        </w:rPr>
+        <w:t xml:space="preserve"> </w:t>
+      </w:r>
+      <w:r>
+        <w:rPr>
+          <w:noProof/>
+        </w:rPr>
+        <w:t>rozhranie</w:t>
+      </w:r>
+      <w:r>
+        <w:rPr>
+          <w:noProof/>
+        </w:rPr>
+        <w:tab/>
+      </w:r>
+      <w:r>
+        <w:rPr>
+          <w:noProof/>
+        </w:rPr>
+        <w:fldChar w:fldCharType="begin"/>
+      </w:r>
+      <w:r>
+        <w:rPr>
+          <w:noProof/>
+        </w:rPr>
+        <w:instrText xml:space="preserve"> PAGEREF _Toc275630956 \h </w:instrText>
+      </w:r>
+      <w:r>
+        <w:rPr>
+          <w:noProof/>
+        </w:rPr>
+      </w:r>
+      <w:r>
+        <w:rPr>
+          <w:noProof/>
+        </w:rPr>
+        <w:fldChar w:fldCharType="separate"/>
+      </w:r>
+      <w:r>
+        <w:rPr>
+          <w:noProof/>
+        </w:rPr>
+        <w:t>8</w:t>
+      </w:r>
+      <w:r>
+        <w:rPr>
+          <w:noProof/>
+        </w:rPr>
+        <w:fldChar w:fldCharType="end"/>
+      </w:r>
+    </w:p>
+    <w:p>
+      <w:pPr>
+        <w:pStyle w:val="TOC2"/>
+        <w:tabs>
+          <w:tab w:val="left" w:pos="723"/>
+          <w:tab w:val="right" w:leader="dot" w:pos="9062"/>
+        </w:tabs>
+        <w:rPr>
+          <w:rFonts w:eastAsiaTheme="minorEastAsia"/>
+          <w:smallCaps w:val="0"/>
+          <w:noProof/>
+          <w:sz w:val="24"/>
+          <w:szCs w:val="24"/>
+          <w:lang w:val="en-US" w:eastAsia="ja-JP"/>
+        </w:rPr>
+      </w:pPr>
+      <w:r>
+        <w:rPr>
+          <w:noProof/>
+        </w:rPr>
+        <w:t>4.1</w:t>
+      </w:r>
+      <w:r>
+        <w:rPr>
+          <w:rFonts w:eastAsiaTheme="minorEastAsia"/>
+          <w:smallCaps w:val="0"/>
+          <w:noProof/>
+          <w:sz w:val="24"/>
+          <w:szCs w:val="24"/>
+          <w:lang w:val="en-US" w:eastAsia="ja-JP"/>
+        </w:rPr>
+        <w:tab/>
+      </w:r>
+      <w:r>
+        <w:rPr>
+          <w:noProof/>
+        </w:rPr>
+        <w:t>Rozhranie pre žiakov</w:t>
+      </w:r>
+      <w:r>
+        <w:rPr>
+          <w:noProof/>
+        </w:rPr>
+        <w:tab/>
+      </w:r>
+      <w:r>
+        <w:rPr>
+          <w:noProof/>
+        </w:rPr>
+        <w:fldChar w:fldCharType="begin"/>
+      </w:r>
+      <w:r>
+        <w:rPr>
+          <w:noProof/>
+        </w:rPr>
+        <w:instrText xml:space="preserve"> PAGEREF _Toc275630957 \h </w:instrText>
+      </w:r>
+      <w:r>
+        <w:rPr>
+          <w:noProof/>
+        </w:rPr>
+      </w:r>
+      <w:r>
+        <w:rPr>
+          <w:noProof/>
+        </w:rPr>
+        <w:fldChar w:fldCharType="separate"/>
+      </w:r>
+      <w:r>
+        <w:rPr>
+          <w:noProof/>
+        </w:rPr>
+        <w:t>8</w:t>
+      </w:r>
+      <w:r>
+        <w:rPr>
+          <w:noProof/>
+        </w:rPr>
+        <w:fldChar w:fldCharType="end"/>
+      </w:r>
+    </w:p>
+    <w:p>
+      <w:pPr>
+        <w:pStyle w:val="TOC2"/>
+        <w:tabs>
+          <w:tab w:val="left" w:pos="723"/>
+          <w:tab w:val="right" w:leader="dot" w:pos="9062"/>
+        </w:tabs>
+        <w:rPr>
+          <w:rFonts w:eastAsiaTheme="minorEastAsia"/>
+          <w:smallCaps w:val="0"/>
+          <w:noProof/>
+          <w:sz w:val="24"/>
+          <w:szCs w:val="24"/>
+          <w:lang w:val="en-US" w:eastAsia="ja-JP"/>
+        </w:rPr>
+      </w:pPr>
+      <w:r>
+        <w:rPr>
+          <w:noProof/>
+        </w:rPr>
+        <w:t>4.2</w:t>
+      </w:r>
+      <w:r>
+        <w:rPr>
+          <w:rFonts w:eastAsiaTheme="minorEastAsia"/>
+          <w:smallCaps w:val="0"/>
+          <w:noProof/>
+          <w:sz w:val="24"/>
+          <w:szCs w:val="24"/>
+          <w:lang w:val="en-US" w:eastAsia="ja-JP"/>
+        </w:rPr>
+        <w:tab/>
+      </w:r>
+      <w:r>
+        <w:rPr>
+          <w:noProof/>
+        </w:rPr>
+        <w:t>Rozhranie pre učiteľov</w:t>
+      </w:r>
+      <w:r>
+        <w:rPr>
+          <w:noProof/>
+        </w:rPr>
+        <w:tab/>
+      </w:r>
+      <w:r>
+        <w:rPr>
+          <w:noProof/>
+        </w:rPr>
+        <w:fldChar w:fldCharType="begin"/>
+      </w:r>
+      <w:r>
+        <w:rPr>
+          <w:noProof/>
+        </w:rPr>
+        <w:instrText xml:space="preserve"> PAGEREF _Toc275630958 \h </w:instrText>
+      </w:r>
+      <w:r>
+        <w:rPr>
+          <w:noProof/>
+        </w:rPr>
+      </w:r>
+      <w:r>
+        <w:rPr>
+          <w:noProof/>
+        </w:rPr>
+        <w:fldChar w:fldCharType="separate"/>
+      </w:r>
+      <w:r>
+        <w:rPr>
+          <w:noProof/>
+        </w:rPr>
+        <w:t>8</w:t>
+      </w:r>
+      <w:r>
+        <w:rPr>
+          <w:noProof/>
+        </w:rPr>
+        <w:fldChar w:fldCharType="end"/>
+      </w:r>
+    </w:p>
+    <w:p>
+      <w:pPr>
+        <w:pStyle w:val="TOC2"/>
+        <w:tabs>
+          <w:tab w:val="left" w:pos="723"/>
+          <w:tab w:val="right" w:leader="dot" w:pos="9062"/>
+        </w:tabs>
+        <w:rPr>
+          <w:rFonts w:eastAsiaTheme="minorEastAsia"/>
+          <w:smallCaps w:val="0"/>
+          <w:noProof/>
+          <w:sz w:val="24"/>
+          <w:szCs w:val="24"/>
+          <w:lang w:val="en-US" w:eastAsia="ja-JP"/>
+        </w:rPr>
+      </w:pPr>
+      <w:r>
+        <w:rPr>
+          <w:noProof/>
+        </w:rPr>
+        <w:t>4.3</w:t>
+      </w:r>
+      <w:r>
+        <w:rPr>
+          <w:rFonts w:eastAsiaTheme="minorEastAsia"/>
+          <w:smallCaps w:val="0"/>
+          <w:noProof/>
+          <w:sz w:val="24"/>
+          <w:szCs w:val="24"/>
+          <w:lang w:val="en-US" w:eastAsia="ja-JP"/>
+        </w:rPr>
+        <w:tab/>
+      </w:r>
+      <w:r>
+        <w:rPr>
+          <w:noProof/>
+        </w:rPr>
         <w:t>Rozhranie pre administrátora</w:t>
       </w:r>
       <w:r>
@@ -1354,7 +1490,7 @@
         <w:rPr>
           <w:noProof/>
         </w:rPr>
-        <w:instrText xml:space="preserve"> PAGEREF _Toc401252735 \h </w:instrText>
+        <w:instrText xml:space="preserve"> PAGEREF _Toc275630959 \h </w:instrText>
       </w:r>
       <w:r>
         <w:rPr>
@@ -1382,7 +1518,7 @@
     </w:p>
     <w:p>
       <w:pPr>
-        <w:pStyle w:val="Bezriadkovania"/>
+        <w:pStyle w:val="NoSpacing"/>
         <w:rPr>
           <w:b/>
           <w:sz w:val="40"/>
@@ -1417,13 +1553,9 @@
     </w:p>
     <w:p>
       <w:pPr>
-        <w:pStyle w:val="Nadpis1"/>
-        <w:numPr>
-          <w:ilvl w:val="0"/>
-          <w:numId w:val="12"/>
-        </w:numPr>
-      </w:pPr>
-      <w:bookmarkStart w:id="0" w:name="_Toc401252722"/>
+        <w:pStyle w:val="Heading1"/>
+      </w:pPr>
+      <w:bookmarkStart w:id="0" w:name="_Toc275630946"/>
       <w:r>
         <w:lastRenderedPageBreak/>
         <w:t>Úvod</w:t>
@@ -1432,12 +1564,11 @@
     </w:p>
     <w:p>
       <w:pPr>
-        <w:pStyle w:val="Normlnywebov"/>
+        <w:pStyle w:val="NormalWeb"/>
         <w:rPr>
           <w:lang w:val="sk-SK"/>
         </w:rPr>
       </w:pPr>
-      <w:proofErr w:type="spellStart"/>
       <w:r>
         <w:rPr>
           <w:rFonts w:ascii="Calibri" w:hAnsi="Calibri"/>
@@ -1445,9 +1576,17 @@
           <w:szCs w:val="22"/>
           <w:lang w:val="sk-SK"/>
         </w:rPr>
-        <w:t>Cieľom</w:t>
-      </w:r>
-      <w:proofErr w:type="spellEnd"/>
+        <w:t xml:space="preserve">Cieľom tohto je dokumentu je analýza používateľov systému, prostredníctvom diagramov prezentovať funkcionality systému </w:t>
+      </w:r>
+      <w:r>
+        <w:rPr>
+          <w:rFonts w:ascii="Times New Roman" w:hAnsi="Times New Roman"/>
+          <w:sz w:val="22"/>
+          <w:szCs w:val="22"/>
+          <w:lang w:val="sk-SK"/>
+        </w:rPr>
+        <w:t xml:space="preserve">a </w:t>
+      </w:r>
       <w:r>
         <w:rPr>
           <w:rFonts w:ascii="Calibri" w:hAnsi="Calibri"/>
@@ -1455,9 +1594,17 @@
           <w:szCs w:val="22"/>
           <w:lang w:val="sk-SK"/>
         </w:rPr>
-        <w:t xml:space="preserve"> tohto je dokumentu je analýza </w:t>
-      </w:r>
-      <w:proofErr w:type="spellStart"/>
+        <w:t>návrh používateľského rozhrania – GUI</w:t>
+      </w:r>
+      <w:r>
+        <w:rPr>
+          <w:rFonts w:ascii="Times New Roman" w:hAnsi="Times New Roman"/>
+          <w:sz w:val="22"/>
+          <w:szCs w:val="22"/>
+          <w:lang w:val="sk-SK"/>
+        </w:rPr>
+        <w:t>. V tomto dokumente vychádzame z platného katalógu požiadaviek</w:t>
+      </w:r>
       <w:r>
         <w:rPr>
           <w:rFonts w:ascii="Calibri" w:hAnsi="Calibri"/>
@@ -1465,9 +1612,20 @@
           <w:szCs w:val="22"/>
           <w:lang w:val="sk-SK"/>
         </w:rPr>
-        <w:t>používateľov</w:t>
-      </w:r>
-      <w:proofErr w:type="spellEnd"/>
+        <w:t xml:space="preserve">. Dokument je štruktúrovaný do nasledujúcich kapitol: </w:t>
+      </w:r>
+    </w:p>
+    <w:p>
+      <w:pPr>
+        <w:pStyle w:val="NormalWeb"/>
+        <w:numPr>
+          <w:ilvl w:val="0"/>
+          <w:numId w:val="6"/>
+        </w:numPr>
+        <w:rPr>
+          <w:lang w:val="sk-SK"/>
+        </w:rPr>
+      </w:pPr>
       <w:r>
         <w:rPr>
           <w:rFonts w:ascii="Calibri" w:hAnsi="Calibri"/>
@@ -1475,9 +1633,8 @@
           <w:szCs w:val="22"/>
           <w:lang w:val="sk-SK"/>
         </w:rPr>
-        <w:t xml:space="preserve"> </w:t>
-      </w:r>
-      <w:proofErr w:type="spellStart"/>
+        <w:t>Analýza</w:t>
+      </w:r>
       <w:r>
         <w:rPr>
           <w:rFonts w:ascii="Calibri" w:hAnsi="Calibri"/>
@@ -1485,9 +1642,8 @@
           <w:szCs w:val="22"/>
           <w:lang w:val="sk-SK"/>
         </w:rPr>
-        <w:t>systému</w:t>
-      </w:r>
-      <w:proofErr w:type="spellEnd"/>
+        <w:t xml:space="preserve"> používateľov – obsahuje analýzu používateľov tak, ako sú špecifikovaní v katalógu </w:t>
+      </w:r>
       <w:r>
         <w:rPr>
           <w:rFonts w:ascii="Calibri" w:hAnsi="Calibri"/>
@@ -1495,9 +1651,8 @@
           <w:szCs w:val="22"/>
           <w:lang w:val="sk-SK"/>
         </w:rPr>
-        <w:t xml:space="preserve">, </w:t>
-      </w:r>
-      <w:proofErr w:type="spellStart"/>
+        <w:t>požiadaviek</w:t>
+      </w:r>
       <w:r>
         <w:rPr>
           <w:rFonts w:ascii="Calibri" w:hAnsi="Calibri"/>
@@ -1505,9 +1660,8 @@
           <w:szCs w:val="22"/>
           <w:lang w:val="sk-SK"/>
         </w:rPr>
-        <w:t>prostredníctvom</w:t>
-      </w:r>
-      <w:proofErr w:type="spellEnd"/>
+        <w:t xml:space="preserve">. </w:t>
+      </w:r>
       <w:r>
         <w:rPr>
           <w:rFonts w:ascii="Calibri" w:hAnsi="Calibri"/>
@@ -1515,9 +1669,8 @@
           <w:szCs w:val="22"/>
           <w:lang w:val="sk-SK"/>
         </w:rPr>
-        <w:t xml:space="preserve"> diagramov </w:t>
-      </w:r>
-      <w:proofErr w:type="spellStart"/>
+        <w:t>Konkrétne</w:t>
+      </w:r>
       <w:r>
         <w:rPr>
           <w:rFonts w:ascii="Calibri" w:hAnsi="Calibri"/>
@@ -1525,9 +1678,20 @@
           <w:szCs w:val="22"/>
           <w:lang w:val="sk-SK"/>
         </w:rPr>
-        <w:t>prezentovať</w:t>
-      </w:r>
-      <w:proofErr w:type="spellEnd"/>
+        <w:t xml:space="preserve"> obsahuje kategorizáciu používateľov podľa používateľských práv na prístup k systému </w:t>
+      </w:r>
+    </w:p>
+    <w:p>
+      <w:pPr>
+        <w:pStyle w:val="NormalWeb"/>
+        <w:numPr>
+          <w:ilvl w:val="0"/>
+          <w:numId w:val="6"/>
+        </w:numPr>
+        <w:rPr>
+          <w:lang w:val="sk-SK"/>
+        </w:rPr>
+      </w:pPr>
       <w:r>
         <w:rPr>
           <w:rFonts w:ascii="Calibri" w:hAnsi="Calibri"/>
@@ -1535,9 +1699,20 @@
           <w:szCs w:val="22"/>
           <w:lang w:val="sk-SK"/>
         </w:rPr>
-        <w:t xml:space="preserve"> funkcionality </w:t>
-      </w:r>
-      <w:proofErr w:type="spellStart"/>
+        <w:t xml:space="preserve">Diagramy – obsahuje konkrétne diagramy, menovite entitno-relačný diagram, v ktorom sú zobrazené jednotlivé entity a vzťahy medzi nimi, use-case diagram, ktorý vychádza priamo z platného katalógu požiadaviek, a stavový diagram, v ktorom je možné vidieť jednotlivé stavy, v ktorých sa systém môže nachádzať a ktorý rovnako vychádza priamo z platného katalógu požiadaviek </w:t>
+      </w:r>
+    </w:p>
+    <w:p>
+      <w:pPr>
+        <w:pStyle w:val="NormalWeb"/>
+        <w:numPr>
+          <w:ilvl w:val="0"/>
+          <w:numId w:val="6"/>
+        </w:numPr>
+        <w:rPr>
+          <w:lang w:val="sk-SK"/>
+        </w:rPr>
+      </w:pPr>
       <w:r>
         <w:rPr>
           <w:rFonts w:ascii="Calibri" w:hAnsi="Calibri"/>
@@ -1545,1089 +1720,13 @@
           <w:szCs w:val="22"/>
           <w:lang w:val="sk-SK"/>
         </w:rPr>
-        <w:t>systému</w:t>
-      </w:r>
-      <w:proofErr w:type="spellEnd"/>
-      <w:r>
-        <w:rPr>
-          <w:rFonts w:ascii="Calibri" w:hAnsi="Calibri"/>
-          <w:sz w:val="22"/>
-          <w:szCs w:val="22"/>
-          <w:lang w:val="sk-SK"/>
-        </w:rPr>
-        <w:t xml:space="preserve"> </w:t>
-      </w:r>
-      <w:r>
-        <w:rPr>
-          <w:rFonts w:ascii="Times New Roman" w:hAnsi="Times New Roman"/>
-          <w:sz w:val="22"/>
-          <w:szCs w:val="22"/>
-          <w:lang w:val="sk-SK"/>
-        </w:rPr>
-        <w:t xml:space="preserve">a </w:t>
-      </w:r>
-      <w:proofErr w:type="spellStart"/>
-      <w:r>
-        <w:rPr>
-          <w:rFonts w:ascii="Calibri" w:hAnsi="Calibri"/>
-          <w:sz w:val="22"/>
-          <w:szCs w:val="22"/>
-          <w:lang w:val="sk-SK"/>
-        </w:rPr>
-        <w:t>návrh</w:t>
-      </w:r>
-      <w:proofErr w:type="spellEnd"/>
-      <w:r>
-        <w:rPr>
-          <w:rFonts w:ascii="Calibri" w:hAnsi="Calibri"/>
-          <w:sz w:val="22"/>
-          <w:szCs w:val="22"/>
-          <w:lang w:val="sk-SK"/>
-        </w:rPr>
-        <w:t xml:space="preserve"> </w:t>
-      </w:r>
-      <w:proofErr w:type="spellStart"/>
-      <w:r>
-        <w:rPr>
-          <w:rFonts w:ascii="Calibri" w:hAnsi="Calibri"/>
-          <w:sz w:val="22"/>
-          <w:szCs w:val="22"/>
-          <w:lang w:val="sk-SK"/>
-        </w:rPr>
-        <w:t>používateľského</w:t>
-      </w:r>
-      <w:proofErr w:type="spellEnd"/>
-      <w:r>
-        <w:rPr>
-          <w:rFonts w:ascii="Calibri" w:hAnsi="Calibri"/>
-          <w:sz w:val="22"/>
-          <w:szCs w:val="22"/>
-          <w:lang w:val="sk-SK"/>
-        </w:rPr>
-        <w:t xml:space="preserve"> rozhrania – GUI</w:t>
-      </w:r>
-      <w:r>
-        <w:rPr>
-          <w:rFonts w:ascii="Times New Roman" w:hAnsi="Times New Roman"/>
-          <w:sz w:val="22"/>
-          <w:szCs w:val="22"/>
-          <w:lang w:val="sk-SK"/>
-        </w:rPr>
-        <w:t>. V tomto dokumente vychádzame z platného katalógu požiadaviek</w:t>
-      </w:r>
-      <w:r>
-        <w:rPr>
-          <w:rFonts w:ascii="Calibri" w:hAnsi="Calibri"/>
-          <w:sz w:val="22"/>
-          <w:szCs w:val="22"/>
-          <w:lang w:val="sk-SK"/>
-        </w:rPr>
-        <w:t xml:space="preserve">. Dokument je </w:t>
-      </w:r>
-      <w:proofErr w:type="spellStart"/>
-      <w:r>
-        <w:rPr>
-          <w:rFonts w:ascii="Calibri" w:hAnsi="Calibri"/>
-          <w:sz w:val="22"/>
-          <w:szCs w:val="22"/>
-          <w:lang w:val="sk-SK"/>
-        </w:rPr>
-        <w:t>štruktúrovaný</w:t>
-      </w:r>
-      <w:proofErr w:type="spellEnd"/>
-      <w:r>
-        <w:rPr>
-          <w:rFonts w:ascii="Calibri" w:hAnsi="Calibri"/>
-          <w:sz w:val="22"/>
-          <w:szCs w:val="22"/>
-          <w:lang w:val="sk-SK"/>
-        </w:rPr>
-        <w:t xml:space="preserve"> do </w:t>
-      </w:r>
-      <w:proofErr w:type="spellStart"/>
-      <w:r>
-        <w:rPr>
-          <w:rFonts w:ascii="Calibri" w:hAnsi="Calibri"/>
-          <w:sz w:val="22"/>
-          <w:szCs w:val="22"/>
-          <w:lang w:val="sk-SK"/>
-        </w:rPr>
-        <w:t>nasledujúcich</w:t>
-      </w:r>
-      <w:proofErr w:type="spellEnd"/>
-      <w:r>
-        <w:rPr>
-          <w:rFonts w:ascii="Calibri" w:hAnsi="Calibri"/>
-          <w:sz w:val="22"/>
-          <w:szCs w:val="22"/>
-          <w:lang w:val="sk-SK"/>
-        </w:rPr>
-        <w:t xml:space="preserve"> kapitol: </w:t>
-      </w:r>
-    </w:p>
-    <w:p>
-      <w:pPr>
-        <w:pStyle w:val="Normlnywebov"/>
-        <w:numPr>
-          <w:ilvl w:val="0"/>
-          <w:numId w:val="6"/>
-        </w:numPr>
-        <w:rPr>
-          <w:lang w:val="sk-SK"/>
-        </w:rPr>
-      </w:pPr>
-      <w:r>
-        <w:rPr>
-          <w:rFonts w:ascii="Calibri" w:hAnsi="Calibri"/>
-          <w:sz w:val="22"/>
-          <w:szCs w:val="22"/>
-          <w:lang w:val="sk-SK"/>
-        </w:rPr>
-        <w:t>Analýza</w:t>
-      </w:r>
-      <w:r>
-        <w:rPr>
-          <w:rFonts w:ascii="Calibri" w:hAnsi="Calibri"/>
-          <w:sz w:val="22"/>
-          <w:szCs w:val="22"/>
-          <w:lang w:val="sk-SK"/>
-        </w:rPr>
-        <w:t xml:space="preserve"> </w:t>
-      </w:r>
-      <w:proofErr w:type="spellStart"/>
-      <w:r>
-        <w:rPr>
-          <w:rFonts w:ascii="Calibri" w:hAnsi="Calibri"/>
-          <w:sz w:val="22"/>
-          <w:szCs w:val="22"/>
-          <w:lang w:val="sk-SK"/>
-        </w:rPr>
-        <w:t>používateľov</w:t>
-      </w:r>
-      <w:proofErr w:type="spellEnd"/>
-      <w:r>
-        <w:rPr>
-          <w:rFonts w:ascii="Calibri" w:hAnsi="Calibri"/>
-          <w:sz w:val="22"/>
-          <w:szCs w:val="22"/>
-          <w:lang w:val="sk-SK"/>
-        </w:rPr>
-        <w:t xml:space="preserve"> – obsahuje </w:t>
-      </w:r>
-      <w:proofErr w:type="spellStart"/>
-      <w:r>
-        <w:rPr>
-          <w:rFonts w:ascii="Calibri" w:hAnsi="Calibri"/>
-          <w:sz w:val="22"/>
-          <w:szCs w:val="22"/>
-          <w:lang w:val="sk-SK"/>
-        </w:rPr>
-        <w:t>analýzu</w:t>
-      </w:r>
-      <w:proofErr w:type="spellEnd"/>
-      <w:r>
-        <w:rPr>
-          <w:rFonts w:ascii="Calibri" w:hAnsi="Calibri"/>
-          <w:sz w:val="22"/>
-          <w:szCs w:val="22"/>
-          <w:lang w:val="sk-SK"/>
-        </w:rPr>
-        <w:t xml:space="preserve"> </w:t>
-      </w:r>
-      <w:proofErr w:type="spellStart"/>
-      <w:r>
-        <w:rPr>
-          <w:rFonts w:ascii="Calibri" w:hAnsi="Calibri"/>
-          <w:sz w:val="22"/>
-          <w:szCs w:val="22"/>
-          <w:lang w:val="sk-SK"/>
-        </w:rPr>
-        <w:t>používateľov</w:t>
-      </w:r>
-      <w:proofErr w:type="spellEnd"/>
-      <w:r>
-        <w:rPr>
-          <w:rFonts w:ascii="Calibri" w:hAnsi="Calibri"/>
-          <w:sz w:val="22"/>
-          <w:szCs w:val="22"/>
-          <w:lang w:val="sk-SK"/>
-        </w:rPr>
-        <w:t xml:space="preserve"> tak, ako </w:t>
-      </w:r>
-      <w:proofErr w:type="spellStart"/>
-      <w:r>
-        <w:rPr>
-          <w:rFonts w:ascii="Calibri" w:hAnsi="Calibri"/>
-          <w:sz w:val="22"/>
-          <w:szCs w:val="22"/>
-          <w:lang w:val="sk-SK"/>
-        </w:rPr>
-        <w:t>sú</w:t>
-      </w:r>
-      <w:proofErr w:type="spellEnd"/>
-      <w:r>
-        <w:rPr>
-          <w:rFonts w:ascii="Calibri" w:hAnsi="Calibri"/>
-          <w:sz w:val="22"/>
-          <w:szCs w:val="22"/>
-          <w:lang w:val="sk-SK"/>
-        </w:rPr>
-        <w:t xml:space="preserve"> </w:t>
-      </w:r>
-      <w:proofErr w:type="spellStart"/>
-      <w:r>
-        <w:rPr>
-          <w:rFonts w:ascii="Calibri" w:hAnsi="Calibri"/>
-          <w:sz w:val="22"/>
-          <w:szCs w:val="22"/>
-          <w:lang w:val="sk-SK"/>
-        </w:rPr>
-        <w:t>špecifikovaní</w:t>
-      </w:r>
-      <w:proofErr w:type="spellEnd"/>
-      <w:r>
-        <w:rPr>
-          <w:rFonts w:ascii="Calibri" w:hAnsi="Calibri"/>
-          <w:sz w:val="22"/>
-          <w:szCs w:val="22"/>
-          <w:lang w:val="sk-SK"/>
-        </w:rPr>
-        <w:t xml:space="preserve"> v </w:t>
-      </w:r>
-      <w:proofErr w:type="spellStart"/>
-      <w:r>
-        <w:rPr>
-          <w:rFonts w:ascii="Calibri" w:hAnsi="Calibri"/>
-          <w:sz w:val="22"/>
-          <w:szCs w:val="22"/>
-          <w:lang w:val="sk-SK"/>
-        </w:rPr>
-        <w:t>katalógu</w:t>
-      </w:r>
-      <w:proofErr w:type="spellEnd"/>
-      <w:r>
-        <w:rPr>
-          <w:rFonts w:ascii="Calibri" w:hAnsi="Calibri"/>
-          <w:sz w:val="22"/>
-          <w:szCs w:val="22"/>
-          <w:lang w:val="sk-SK"/>
-        </w:rPr>
-        <w:t xml:space="preserve"> </w:t>
-      </w:r>
-      <w:r>
-        <w:rPr>
-          <w:rFonts w:ascii="Calibri" w:hAnsi="Calibri"/>
-          <w:sz w:val="22"/>
-          <w:szCs w:val="22"/>
-          <w:lang w:val="sk-SK"/>
-        </w:rPr>
-        <w:t>požiadaviek</w:t>
-      </w:r>
-      <w:r>
-        <w:rPr>
-          <w:rFonts w:ascii="Calibri" w:hAnsi="Calibri"/>
-          <w:sz w:val="22"/>
-          <w:szCs w:val="22"/>
-          <w:lang w:val="sk-SK"/>
-        </w:rPr>
-        <w:t xml:space="preserve">. </w:t>
-      </w:r>
-      <w:r>
-        <w:rPr>
-          <w:rFonts w:ascii="Calibri" w:hAnsi="Calibri"/>
-          <w:sz w:val="22"/>
-          <w:szCs w:val="22"/>
-          <w:lang w:val="sk-SK"/>
-        </w:rPr>
-        <w:t>Konkrétne</w:t>
-      </w:r>
-      <w:r>
-        <w:rPr>
-          <w:rFonts w:ascii="Calibri" w:hAnsi="Calibri"/>
-          <w:sz w:val="22"/>
-          <w:szCs w:val="22"/>
-          <w:lang w:val="sk-SK"/>
-        </w:rPr>
-        <w:t xml:space="preserve"> obsahuje </w:t>
-      </w:r>
-      <w:proofErr w:type="spellStart"/>
-      <w:r>
-        <w:rPr>
-          <w:rFonts w:ascii="Calibri" w:hAnsi="Calibri"/>
-          <w:sz w:val="22"/>
-          <w:szCs w:val="22"/>
-          <w:lang w:val="sk-SK"/>
-        </w:rPr>
-        <w:t>kategorizáciu</w:t>
-      </w:r>
-      <w:proofErr w:type="spellEnd"/>
-      <w:r>
-        <w:rPr>
-          <w:rFonts w:ascii="Calibri" w:hAnsi="Calibri"/>
-          <w:sz w:val="22"/>
-          <w:szCs w:val="22"/>
-          <w:lang w:val="sk-SK"/>
-        </w:rPr>
-        <w:t xml:space="preserve"> </w:t>
-      </w:r>
-      <w:proofErr w:type="spellStart"/>
-      <w:r>
-        <w:rPr>
-          <w:rFonts w:ascii="Calibri" w:hAnsi="Calibri"/>
-          <w:sz w:val="22"/>
-          <w:szCs w:val="22"/>
-          <w:lang w:val="sk-SK"/>
-        </w:rPr>
-        <w:t>používateľov</w:t>
-      </w:r>
-      <w:proofErr w:type="spellEnd"/>
-      <w:r>
-        <w:rPr>
-          <w:rFonts w:ascii="Calibri" w:hAnsi="Calibri"/>
-          <w:sz w:val="22"/>
-          <w:szCs w:val="22"/>
-          <w:lang w:val="sk-SK"/>
-        </w:rPr>
-        <w:t xml:space="preserve"> </w:t>
-      </w:r>
-      <w:proofErr w:type="spellStart"/>
-      <w:r>
-        <w:rPr>
-          <w:rFonts w:ascii="Calibri" w:hAnsi="Calibri"/>
-          <w:sz w:val="22"/>
-          <w:szCs w:val="22"/>
-          <w:lang w:val="sk-SK"/>
-        </w:rPr>
-        <w:t>podľa</w:t>
-      </w:r>
-      <w:proofErr w:type="spellEnd"/>
-      <w:r>
-        <w:rPr>
-          <w:rFonts w:ascii="Calibri" w:hAnsi="Calibri"/>
-          <w:sz w:val="22"/>
-          <w:szCs w:val="22"/>
-          <w:lang w:val="sk-SK"/>
-        </w:rPr>
-        <w:t xml:space="preserve"> </w:t>
-      </w:r>
-      <w:proofErr w:type="spellStart"/>
-      <w:r>
-        <w:rPr>
-          <w:rFonts w:ascii="Calibri" w:hAnsi="Calibri"/>
-          <w:sz w:val="22"/>
-          <w:szCs w:val="22"/>
-          <w:lang w:val="sk-SK"/>
-        </w:rPr>
-        <w:t>používateľských</w:t>
-      </w:r>
-      <w:proofErr w:type="spellEnd"/>
-      <w:r>
-        <w:rPr>
-          <w:rFonts w:ascii="Calibri" w:hAnsi="Calibri"/>
-          <w:sz w:val="22"/>
-          <w:szCs w:val="22"/>
-          <w:lang w:val="sk-SK"/>
-        </w:rPr>
-        <w:t xml:space="preserve"> </w:t>
-      </w:r>
-      <w:proofErr w:type="spellStart"/>
-      <w:r>
-        <w:rPr>
-          <w:rFonts w:ascii="Calibri" w:hAnsi="Calibri"/>
-          <w:sz w:val="22"/>
-          <w:szCs w:val="22"/>
-          <w:lang w:val="sk-SK"/>
-        </w:rPr>
-        <w:t>práv</w:t>
-      </w:r>
-      <w:proofErr w:type="spellEnd"/>
-      <w:r>
-        <w:rPr>
-          <w:rFonts w:ascii="Calibri" w:hAnsi="Calibri"/>
-          <w:sz w:val="22"/>
-          <w:szCs w:val="22"/>
-          <w:lang w:val="sk-SK"/>
-        </w:rPr>
-        <w:t xml:space="preserve"> na </w:t>
-      </w:r>
-      <w:proofErr w:type="spellStart"/>
-      <w:r>
-        <w:rPr>
-          <w:rFonts w:ascii="Calibri" w:hAnsi="Calibri"/>
-          <w:sz w:val="22"/>
-          <w:szCs w:val="22"/>
-          <w:lang w:val="sk-SK"/>
-        </w:rPr>
-        <w:t>prístup</w:t>
-      </w:r>
-      <w:proofErr w:type="spellEnd"/>
-      <w:r>
-        <w:rPr>
-          <w:rFonts w:ascii="Calibri" w:hAnsi="Calibri"/>
-          <w:sz w:val="22"/>
-          <w:szCs w:val="22"/>
-          <w:lang w:val="sk-SK"/>
-        </w:rPr>
-        <w:t xml:space="preserve"> k </w:t>
-      </w:r>
-      <w:proofErr w:type="spellStart"/>
-      <w:r>
-        <w:rPr>
-          <w:rFonts w:ascii="Calibri" w:hAnsi="Calibri"/>
-          <w:sz w:val="22"/>
-          <w:szCs w:val="22"/>
-          <w:lang w:val="sk-SK"/>
-        </w:rPr>
-        <w:t>systému</w:t>
-      </w:r>
-      <w:proofErr w:type="spellEnd"/>
-      <w:r>
-        <w:rPr>
-          <w:rFonts w:ascii="Calibri" w:hAnsi="Calibri"/>
-          <w:sz w:val="22"/>
-          <w:szCs w:val="22"/>
-          <w:lang w:val="sk-SK"/>
-        </w:rPr>
-        <w:t xml:space="preserve"> </w:t>
-      </w:r>
-    </w:p>
-    <w:p>
-      <w:pPr>
-        <w:pStyle w:val="Normlnywebov"/>
-        <w:numPr>
-          <w:ilvl w:val="0"/>
-          <w:numId w:val="6"/>
-        </w:numPr>
-        <w:rPr>
-          <w:lang w:val="sk-SK"/>
-        </w:rPr>
-      </w:pPr>
-      <w:r>
-        <w:rPr>
-          <w:rFonts w:ascii="Calibri" w:hAnsi="Calibri"/>
-          <w:sz w:val="22"/>
-          <w:szCs w:val="22"/>
-          <w:lang w:val="sk-SK"/>
-        </w:rPr>
-        <w:t xml:space="preserve">Diagramy – obsahuje </w:t>
-      </w:r>
-      <w:proofErr w:type="spellStart"/>
-      <w:r>
-        <w:rPr>
-          <w:rFonts w:ascii="Calibri" w:hAnsi="Calibri"/>
-          <w:sz w:val="22"/>
-          <w:szCs w:val="22"/>
-          <w:lang w:val="sk-SK"/>
-        </w:rPr>
-        <w:t>konkrétne</w:t>
-      </w:r>
-      <w:proofErr w:type="spellEnd"/>
-      <w:r>
-        <w:rPr>
-          <w:rFonts w:ascii="Calibri" w:hAnsi="Calibri"/>
-          <w:sz w:val="22"/>
-          <w:szCs w:val="22"/>
-          <w:lang w:val="sk-SK"/>
-        </w:rPr>
-        <w:t xml:space="preserve"> diagramy, menovite </w:t>
-      </w:r>
-      <w:proofErr w:type="spellStart"/>
-      <w:r>
-        <w:rPr>
-          <w:rFonts w:ascii="Calibri" w:hAnsi="Calibri"/>
-          <w:sz w:val="22"/>
-          <w:szCs w:val="22"/>
-          <w:lang w:val="sk-SK"/>
-        </w:rPr>
-        <w:t>entitno-relačný</w:t>
-      </w:r>
-      <w:proofErr w:type="spellEnd"/>
-      <w:r>
-        <w:rPr>
-          <w:rFonts w:ascii="Calibri" w:hAnsi="Calibri"/>
-          <w:sz w:val="22"/>
-          <w:szCs w:val="22"/>
-          <w:lang w:val="sk-SK"/>
-        </w:rPr>
-        <w:t xml:space="preserve"> diagram, v ktorom </w:t>
-      </w:r>
-      <w:proofErr w:type="spellStart"/>
-      <w:r>
-        <w:rPr>
-          <w:rFonts w:ascii="Calibri" w:hAnsi="Calibri"/>
-          <w:sz w:val="22"/>
-          <w:szCs w:val="22"/>
-          <w:lang w:val="sk-SK"/>
-        </w:rPr>
-        <w:t>sú</w:t>
-      </w:r>
-      <w:proofErr w:type="spellEnd"/>
-      <w:r>
-        <w:rPr>
-          <w:rFonts w:ascii="Calibri" w:hAnsi="Calibri"/>
-          <w:sz w:val="22"/>
-          <w:szCs w:val="22"/>
-          <w:lang w:val="sk-SK"/>
-        </w:rPr>
-        <w:t xml:space="preserve"> </w:t>
-      </w:r>
-      <w:proofErr w:type="spellStart"/>
-      <w:r>
-        <w:rPr>
-          <w:rFonts w:ascii="Calibri" w:hAnsi="Calibri"/>
-          <w:sz w:val="22"/>
-          <w:szCs w:val="22"/>
-          <w:lang w:val="sk-SK"/>
-        </w:rPr>
-        <w:t>zobrazené</w:t>
-      </w:r>
-      <w:proofErr w:type="spellEnd"/>
-      <w:r>
-        <w:rPr>
-          <w:rFonts w:ascii="Calibri" w:hAnsi="Calibri"/>
-          <w:sz w:val="22"/>
-          <w:szCs w:val="22"/>
-          <w:lang w:val="sk-SK"/>
-        </w:rPr>
-        <w:t xml:space="preserve"> </w:t>
-      </w:r>
-      <w:proofErr w:type="spellStart"/>
-      <w:r>
-        <w:rPr>
-          <w:rFonts w:ascii="Calibri" w:hAnsi="Calibri"/>
-          <w:sz w:val="22"/>
-          <w:szCs w:val="22"/>
-          <w:lang w:val="sk-SK"/>
-        </w:rPr>
-        <w:t>jednotlivé</w:t>
-      </w:r>
-      <w:proofErr w:type="spellEnd"/>
-      <w:r>
-        <w:rPr>
-          <w:rFonts w:ascii="Calibri" w:hAnsi="Calibri"/>
-          <w:sz w:val="22"/>
-          <w:szCs w:val="22"/>
-          <w:lang w:val="sk-SK"/>
-        </w:rPr>
-        <w:t xml:space="preserve"> entity a </w:t>
-      </w:r>
-      <w:proofErr w:type="spellStart"/>
-      <w:r>
-        <w:rPr>
-          <w:rFonts w:ascii="Calibri" w:hAnsi="Calibri"/>
-          <w:sz w:val="22"/>
-          <w:szCs w:val="22"/>
-          <w:lang w:val="sk-SK"/>
-        </w:rPr>
-        <w:t>vzťahy</w:t>
-      </w:r>
-      <w:proofErr w:type="spellEnd"/>
-      <w:r>
-        <w:rPr>
-          <w:rFonts w:ascii="Calibri" w:hAnsi="Calibri"/>
-          <w:sz w:val="22"/>
-          <w:szCs w:val="22"/>
-          <w:lang w:val="sk-SK"/>
-        </w:rPr>
-        <w:t xml:space="preserve"> medzi nimi, </w:t>
-      </w:r>
-      <w:proofErr w:type="spellStart"/>
-      <w:r>
-        <w:rPr>
-          <w:rFonts w:ascii="Calibri" w:hAnsi="Calibri"/>
-          <w:sz w:val="22"/>
-          <w:szCs w:val="22"/>
-          <w:lang w:val="sk-SK"/>
-        </w:rPr>
-        <w:t>use-case</w:t>
-      </w:r>
-      <w:proofErr w:type="spellEnd"/>
-      <w:r>
-        <w:rPr>
-          <w:rFonts w:ascii="Calibri" w:hAnsi="Calibri"/>
-          <w:sz w:val="22"/>
-          <w:szCs w:val="22"/>
-          <w:lang w:val="sk-SK"/>
-        </w:rPr>
-        <w:t xml:space="preserve"> diagram, </w:t>
-      </w:r>
-      <w:proofErr w:type="spellStart"/>
-      <w:r>
-        <w:rPr>
-          <w:rFonts w:ascii="Calibri" w:hAnsi="Calibri"/>
-          <w:sz w:val="22"/>
-          <w:szCs w:val="22"/>
-          <w:lang w:val="sk-SK"/>
-        </w:rPr>
-        <w:t>ktorý</w:t>
-      </w:r>
-      <w:proofErr w:type="spellEnd"/>
-      <w:r>
-        <w:rPr>
-          <w:rFonts w:ascii="Calibri" w:hAnsi="Calibri"/>
-          <w:sz w:val="22"/>
-          <w:szCs w:val="22"/>
-          <w:lang w:val="sk-SK"/>
-        </w:rPr>
-        <w:t xml:space="preserve"> </w:t>
-      </w:r>
-      <w:proofErr w:type="spellStart"/>
-      <w:r>
-        <w:rPr>
-          <w:rFonts w:ascii="Calibri" w:hAnsi="Calibri"/>
-          <w:sz w:val="22"/>
-          <w:szCs w:val="22"/>
-          <w:lang w:val="sk-SK"/>
-        </w:rPr>
-        <w:t>vychádza</w:t>
-      </w:r>
-      <w:proofErr w:type="spellEnd"/>
-      <w:r>
-        <w:rPr>
-          <w:rFonts w:ascii="Calibri" w:hAnsi="Calibri"/>
-          <w:sz w:val="22"/>
-          <w:szCs w:val="22"/>
-          <w:lang w:val="sk-SK"/>
-        </w:rPr>
-        <w:t xml:space="preserve"> priamo z </w:t>
-      </w:r>
-      <w:proofErr w:type="spellStart"/>
-      <w:r>
-        <w:rPr>
-          <w:rFonts w:ascii="Calibri" w:hAnsi="Calibri"/>
-          <w:sz w:val="22"/>
-          <w:szCs w:val="22"/>
-          <w:lang w:val="sk-SK"/>
-        </w:rPr>
-        <w:t>platného</w:t>
-      </w:r>
-      <w:proofErr w:type="spellEnd"/>
-      <w:r>
-        <w:rPr>
-          <w:rFonts w:ascii="Calibri" w:hAnsi="Calibri"/>
-          <w:sz w:val="22"/>
-          <w:szCs w:val="22"/>
-          <w:lang w:val="sk-SK"/>
-        </w:rPr>
-        <w:t xml:space="preserve"> </w:t>
-      </w:r>
-      <w:proofErr w:type="spellStart"/>
-      <w:r>
-        <w:rPr>
-          <w:rFonts w:ascii="Calibri" w:hAnsi="Calibri"/>
-          <w:sz w:val="22"/>
-          <w:szCs w:val="22"/>
-          <w:lang w:val="sk-SK"/>
-        </w:rPr>
-        <w:t>katalógu</w:t>
-      </w:r>
-      <w:proofErr w:type="spellEnd"/>
-      <w:r>
-        <w:rPr>
-          <w:rFonts w:ascii="Calibri" w:hAnsi="Calibri"/>
-          <w:sz w:val="22"/>
-          <w:szCs w:val="22"/>
-          <w:lang w:val="sk-SK"/>
-        </w:rPr>
-        <w:t xml:space="preserve"> </w:t>
-      </w:r>
-      <w:proofErr w:type="spellStart"/>
-      <w:r>
-        <w:rPr>
-          <w:rFonts w:ascii="Calibri" w:hAnsi="Calibri"/>
-          <w:sz w:val="22"/>
-          <w:szCs w:val="22"/>
-          <w:lang w:val="sk-SK"/>
-        </w:rPr>
-        <w:t>požiadaviek</w:t>
-      </w:r>
-      <w:proofErr w:type="spellEnd"/>
-      <w:r>
-        <w:rPr>
-          <w:rFonts w:ascii="Calibri" w:hAnsi="Calibri"/>
-          <w:sz w:val="22"/>
-          <w:szCs w:val="22"/>
-          <w:lang w:val="sk-SK"/>
-        </w:rPr>
-        <w:t xml:space="preserve">, a </w:t>
-      </w:r>
-      <w:proofErr w:type="spellStart"/>
-      <w:r>
-        <w:rPr>
-          <w:rFonts w:ascii="Calibri" w:hAnsi="Calibri"/>
-          <w:sz w:val="22"/>
-          <w:szCs w:val="22"/>
-          <w:lang w:val="sk-SK"/>
-        </w:rPr>
-        <w:t>stavový</w:t>
-      </w:r>
-      <w:proofErr w:type="spellEnd"/>
-      <w:r>
-        <w:rPr>
-          <w:rFonts w:ascii="Calibri" w:hAnsi="Calibri"/>
-          <w:sz w:val="22"/>
-          <w:szCs w:val="22"/>
-          <w:lang w:val="sk-SK"/>
-        </w:rPr>
-        <w:t xml:space="preserve"> diagram, v ktorom je </w:t>
-      </w:r>
-      <w:proofErr w:type="spellStart"/>
-      <w:r>
-        <w:rPr>
-          <w:rFonts w:ascii="Calibri" w:hAnsi="Calibri"/>
-          <w:sz w:val="22"/>
-          <w:szCs w:val="22"/>
-          <w:lang w:val="sk-SK"/>
-        </w:rPr>
-        <w:t>možné</w:t>
-      </w:r>
-      <w:proofErr w:type="spellEnd"/>
-      <w:r>
-        <w:rPr>
-          <w:rFonts w:ascii="Calibri" w:hAnsi="Calibri"/>
-          <w:sz w:val="22"/>
-          <w:szCs w:val="22"/>
-          <w:lang w:val="sk-SK"/>
-        </w:rPr>
-        <w:t xml:space="preserve"> </w:t>
-      </w:r>
-      <w:proofErr w:type="spellStart"/>
-      <w:r>
-        <w:rPr>
-          <w:rFonts w:ascii="Calibri" w:hAnsi="Calibri"/>
-          <w:sz w:val="22"/>
-          <w:szCs w:val="22"/>
-          <w:lang w:val="sk-SK"/>
-        </w:rPr>
-        <w:t>vidieť</w:t>
-      </w:r>
-      <w:proofErr w:type="spellEnd"/>
-      <w:r>
-        <w:rPr>
-          <w:rFonts w:ascii="Calibri" w:hAnsi="Calibri"/>
-          <w:sz w:val="22"/>
-          <w:szCs w:val="22"/>
-          <w:lang w:val="sk-SK"/>
-        </w:rPr>
-        <w:t xml:space="preserve"> </w:t>
-      </w:r>
-      <w:proofErr w:type="spellStart"/>
-      <w:r>
-        <w:rPr>
-          <w:rFonts w:ascii="Calibri" w:hAnsi="Calibri"/>
-          <w:sz w:val="22"/>
-          <w:szCs w:val="22"/>
-          <w:lang w:val="sk-SK"/>
-        </w:rPr>
-        <w:t>jednotlivé</w:t>
-      </w:r>
-      <w:proofErr w:type="spellEnd"/>
-      <w:r>
-        <w:rPr>
-          <w:rFonts w:ascii="Calibri" w:hAnsi="Calibri"/>
-          <w:sz w:val="22"/>
-          <w:szCs w:val="22"/>
-          <w:lang w:val="sk-SK"/>
-        </w:rPr>
-        <w:t xml:space="preserve"> stavy, v </w:t>
-      </w:r>
-      <w:proofErr w:type="spellStart"/>
-      <w:r>
-        <w:rPr>
-          <w:rFonts w:ascii="Calibri" w:hAnsi="Calibri"/>
-          <w:sz w:val="22"/>
-          <w:szCs w:val="22"/>
-          <w:lang w:val="sk-SK"/>
-        </w:rPr>
-        <w:t>ktorých</w:t>
-      </w:r>
-      <w:proofErr w:type="spellEnd"/>
-      <w:r>
-        <w:rPr>
-          <w:rFonts w:ascii="Calibri" w:hAnsi="Calibri"/>
-          <w:sz w:val="22"/>
-          <w:szCs w:val="22"/>
-          <w:lang w:val="sk-SK"/>
-        </w:rPr>
-        <w:t xml:space="preserve"> sa </w:t>
-      </w:r>
-      <w:proofErr w:type="spellStart"/>
-      <w:r>
-        <w:rPr>
-          <w:rFonts w:ascii="Calibri" w:hAnsi="Calibri"/>
-          <w:sz w:val="22"/>
-          <w:szCs w:val="22"/>
-          <w:lang w:val="sk-SK"/>
-        </w:rPr>
-        <w:t>systém</w:t>
-      </w:r>
-      <w:proofErr w:type="spellEnd"/>
-      <w:r>
-        <w:rPr>
-          <w:rFonts w:ascii="Calibri" w:hAnsi="Calibri"/>
-          <w:sz w:val="22"/>
-          <w:szCs w:val="22"/>
-          <w:lang w:val="sk-SK"/>
-        </w:rPr>
-        <w:t xml:space="preserve"> </w:t>
-      </w:r>
-      <w:proofErr w:type="spellStart"/>
-      <w:r>
-        <w:rPr>
-          <w:rFonts w:ascii="Calibri" w:hAnsi="Calibri"/>
-          <w:sz w:val="22"/>
-          <w:szCs w:val="22"/>
-          <w:lang w:val="sk-SK"/>
-        </w:rPr>
-        <w:t>môže</w:t>
-      </w:r>
-      <w:proofErr w:type="spellEnd"/>
-      <w:r>
-        <w:rPr>
-          <w:rFonts w:ascii="Calibri" w:hAnsi="Calibri"/>
-          <w:sz w:val="22"/>
-          <w:szCs w:val="22"/>
-          <w:lang w:val="sk-SK"/>
-        </w:rPr>
-        <w:t xml:space="preserve"> </w:t>
-      </w:r>
-      <w:proofErr w:type="spellStart"/>
-      <w:r>
-        <w:rPr>
-          <w:rFonts w:ascii="Calibri" w:hAnsi="Calibri"/>
-          <w:sz w:val="22"/>
-          <w:szCs w:val="22"/>
-          <w:lang w:val="sk-SK"/>
-        </w:rPr>
-        <w:t>nachádzať</w:t>
-      </w:r>
-      <w:proofErr w:type="spellEnd"/>
-      <w:r>
-        <w:rPr>
-          <w:rFonts w:ascii="Calibri" w:hAnsi="Calibri"/>
-          <w:sz w:val="22"/>
-          <w:szCs w:val="22"/>
-          <w:lang w:val="sk-SK"/>
-        </w:rPr>
-        <w:t xml:space="preserve"> a </w:t>
-      </w:r>
-      <w:proofErr w:type="spellStart"/>
-      <w:r>
-        <w:rPr>
-          <w:rFonts w:ascii="Calibri" w:hAnsi="Calibri"/>
-          <w:sz w:val="22"/>
-          <w:szCs w:val="22"/>
-          <w:lang w:val="sk-SK"/>
-        </w:rPr>
-        <w:t>ktorý</w:t>
-      </w:r>
-      <w:proofErr w:type="spellEnd"/>
-      <w:r>
-        <w:rPr>
-          <w:rFonts w:ascii="Calibri" w:hAnsi="Calibri"/>
-          <w:sz w:val="22"/>
-          <w:szCs w:val="22"/>
-          <w:lang w:val="sk-SK"/>
-        </w:rPr>
-        <w:t xml:space="preserve"> rovnako </w:t>
-      </w:r>
-      <w:proofErr w:type="spellStart"/>
-      <w:r>
-        <w:rPr>
-          <w:rFonts w:ascii="Calibri" w:hAnsi="Calibri"/>
-          <w:sz w:val="22"/>
-          <w:szCs w:val="22"/>
-          <w:lang w:val="sk-SK"/>
-        </w:rPr>
-        <w:t>vychádza</w:t>
-      </w:r>
-      <w:proofErr w:type="spellEnd"/>
-      <w:r>
-        <w:rPr>
-          <w:rFonts w:ascii="Calibri" w:hAnsi="Calibri"/>
-          <w:sz w:val="22"/>
-          <w:szCs w:val="22"/>
-          <w:lang w:val="sk-SK"/>
-        </w:rPr>
-        <w:t xml:space="preserve"> priamo z </w:t>
-      </w:r>
-      <w:proofErr w:type="spellStart"/>
-      <w:r>
-        <w:rPr>
-          <w:rFonts w:ascii="Calibri" w:hAnsi="Calibri"/>
-          <w:sz w:val="22"/>
-          <w:szCs w:val="22"/>
-          <w:lang w:val="sk-SK"/>
-        </w:rPr>
-        <w:t>platného</w:t>
-      </w:r>
-      <w:proofErr w:type="spellEnd"/>
-      <w:r>
-        <w:rPr>
-          <w:rFonts w:ascii="Calibri" w:hAnsi="Calibri"/>
-          <w:sz w:val="22"/>
-          <w:szCs w:val="22"/>
-          <w:lang w:val="sk-SK"/>
-        </w:rPr>
-        <w:t xml:space="preserve"> </w:t>
-      </w:r>
-      <w:proofErr w:type="spellStart"/>
-      <w:r>
-        <w:rPr>
-          <w:rFonts w:ascii="Calibri" w:hAnsi="Calibri"/>
-          <w:sz w:val="22"/>
-          <w:szCs w:val="22"/>
-          <w:lang w:val="sk-SK"/>
-        </w:rPr>
-        <w:t>katalógu</w:t>
-      </w:r>
-      <w:proofErr w:type="spellEnd"/>
-      <w:r>
-        <w:rPr>
-          <w:rFonts w:ascii="Calibri" w:hAnsi="Calibri"/>
-          <w:sz w:val="22"/>
-          <w:szCs w:val="22"/>
-          <w:lang w:val="sk-SK"/>
-        </w:rPr>
-        <w:t xml:space="preserve"> </w:t>
-      </w:r>
-      <w:proofErr w:type="spellStart"/>
-      <w:r>
-        <w:rPr>
-          <w:rFonts w:ascii="Calibri" w:hAnsi="Calibri"/>
-          <w:sz w:val="22"/>
-          <w:szCs w:val="22"/>
-          <w:lang w:val="sk-SK"/>
-        </w:rPr>
-        <w:t>požiadaviek</w:t>
-      </w:r>
-      <w:proofErr w:type="spellEnd"/>
-      <w:r>
-        <w:rPr>
-          <w:rFonts w:ascii="Calibri" w:hAnsi="Calibri"/>
-          <w:sz w:val="22"/>
-          <w:szCs w:val="22"/>
-          <w:lang w:val="sk-SK"/>
-        </w:rPr>
-        <w:t xml:space="preserve"> </w:t>
-      </w:r>
-    </w:p>
-    <w:p>
-      <w:pPr>
-        <w:pStyle w:val="Normlnywebov"/>
-        <w:numPr>
-          <w:ilvl w:val="0"/>
-          <w:numId w:val="6"/>
-        </w:numPr>
-        <w:rPr>
-          <w:lang w:val="sk-SK"/>
-        </w:rPr>
-      </w:pPr>
-      <w:proofErr w:type="spellStart"/>
-      <w:r>
-        <w:rPr>
-          <w:rFonts w:ascii="Calibri" w:hAnsi="Calibri"/>
-          <w:sz w:val="22"/>
-          <w:szCs w:val="22"/>
-          <w:lang w:val="sk-SK"/>
-        </w:rPr>
-        <w:t>Používateľské</w:t>
-      </w:r>
-      <w:proofErr w:type="spellEnd"/>
-      <w:r>
-        <w:rPr>
-          <w:rFonts w:ascii="Calibri" w:hAnsi="Calibri"/>
-          <w:sz w:val="22"/>
-          <w:szCs w:val="22"/>
-          <w:lang w:val="sk-SK"/>
-        </w:rPr>
-        <w:t xml:space="preserve"> rozhranie – obsahuje popis a </w:t>
-      </w:r>
-      <w:proofErr w:type="spellStart"/>
-      <w:r>
-        <w:rPr>
-          <w:rFonts w:ascii="Calibri" w:hAnsi="Calibri"/>
-          <w:sz w:val="22"/>
-          <w:szCs w:val="22"/>
-          <w:lang w:val="sk-SK"/>
-        </w:rPr>
-        <w:t>grafické</w:t>
-      </w:r>
-      <w:proofErr w:type="spellEnd"/>
-      <w:r>
-        <w:rPr>
-          <w:rFonts w:ascii="Calibri" w:hAnsi="Calibri"/>
-          <w:sz w:val="22"/>
-          <w:szCs w:val="22"/>
-          <w:lang w:val="sk-SK"/>
-        </w:rPr>
-        <w:t xml:space="preserve"> (</w:t>
-      </w:r>
-      <w:proofErr w:type="spellStart"/>
-      <w:r>
-        <w:rPr>
-          <w:rFonts w:ascii="Calibri" w:hAnsi="Calibri"/>
-          <w:sz w:val="22"/>
-          <w:szCs w:val="22"/>
-          <w:lang w:val="sk-SK"/>
-        </w:rPr>
-        <w:t>obrazové</w:t>
-      </w:r>
-      <w:proofErr w:type="spellEnd"/>
-      <w:r>
-        <w:rPr>
-          <w:rFonts w:ascii="Calibri" w:hAnsi="Calibri"/>
-          <w:sz w:val="22"/>
-          <w:szCs w:val="22"/>
-          <w:lang w:val="sk-SK"/>
-        </w:rPr>
-        <w:t xml:space="preserve">) </w:t>
-      </w:r>
-      <w:proofErr w:type="spellStart"/>
-      <w:r>
-        <w:rPr>
-          <w:rFonts w:ascii="Calibri" w:hAnsi="Calibri"/>
-          <w:sz w:val="22"/>
-          <w:szCs w:val="22"/>
-          <w:lang w:val="sk-SK"/>
-        </w:rPr>
-        <w:t>návrhy</w:t>
-      </w:r>
-      <w:proofErr w:type="spellEnd"/>
-      <w:r>
-        <w:rPr>
-          <w:rFonts w:ascii="Calibri" w:hAnsi="Calibri"/>
-          <w:sz w:val="22"/>
-          <w:szCs w:val="22"/>
-          <w:lang w:val="sk-SK"/>
-        </w:rPr>
-        <w:t xml:space="preserve"> </w:t>
-      </w:r>
-      <w:proofErr w:type="spellStart"/>
-      <w:r>
-        <w:rPr>
-          <w:rFonts w:ascii="Calibri" w:hAnsi="Calibri"/>
-          <w:sz w:val="22"/>
-          <w:szCs w:val="22"/>
-          <w:lang w:val="sk-SK"/>
-        </w:rPr>
-        <w:t>používateľského</w:t>
-      </w:r>
-      <w:proofErr w:type="spellEnd"/>
-      <w:r>
-        <w:rPr>
-          <w:rFonts w:ascii="Calibri" w:hAnsi="Calibri"/>
-          <w:sz w:val="22"/>
-          <w:szCs w:val="22"/>
-          <w:lang w:val="sk-SK"/>
-        </w:rPr>
-        <w:t xml:space="preserve"> rozhrania </w:t>
+        <w:t xml:space="preserve">Používateľské rozhranie – obsahuje popis a grafické (obrazové) návrhy používateľského rozhrania </w:t>
       </w:r>
     </w:p>
     <w:p/>
     <w:p>
       <w:pPr>
-        <w:pStyle w:val="Bezriadkovania"/>
+        <w:pStyle w:val="NoSpacing"/>
         <w:rPr>
           <w:rFonts w:ascii="Times New Roman" w:hAnsi="Times New Roman" w:cs="Times New Roman"/>
           <w:lang w:eastAsia="sk-SK"/>
@@ -2636,7 +1735,7 @@
     </w:p>
     <w:p>
       <w:pPr>
-        <w:pStyle w:val="Bezriadkovania"/>
+        <w:pStyle w:val="NoSpacing"/>
         <w:rPr>
           <w:rFonts w:ascii="Times New Roman" w:hAnsi="Times New Roman" w:cs="Times New Roman"/>
         </w:rPr>
@@ -2657,13 +1756,9 @@
     </w:p>
     <w:p>
       <w:pPr>
-        <w:pStyle w:val="Nadpis1"/>
-        <w:numPr>
-          <w:ilvl w:val="0"/>
-          <w:numId w:val="12"/>
-        </w:numPr>
-      </w:pPr>
-      <w:bookmarkStart w:id="1" w:name="_Toc401252723"/>
+        <w:pStyle w:val="Heading1"/>
+      </w:pPr>
+      <w:bookmarkStart w:id="1" w:name="_Toc275630947"/>
       <w:r>
         <w:lastRenderedPageBreak/>
         <w:t>Analýza používateľov</w:t>
@@ -2672,12 +1767,9 @@
     </w:p>
     <w:p>
       <w:pPr>
-        <w:pStyle w:val="Nadpis2"/>
-      </w:pPr>
-      <w:bookmarkStart w:id="2" w:name="_Toc401252724"/>
-      <w:r>
-        <w:t xml:space="preserve">2.1 </w:t>
-      </w:r>
+        <w:pStyle w:val="Heading2"/>
+      </w:pPr>
+      <w:bookmarkStart w:id="2" w:name="_Toc275630948"/>
       <w:r>
         <w:t>Role používateľov</w:t>
       </w:r>
@@ -2685,7 +1777,7 @@
     </w:p>
     <w:p>
       <w:pPr>
-        <w:pStyle w:val="Bezriadkovania"/>
+        <w:pStyle w:val="NoSpacing"/>
         <w:rPr>
           <w:rFonts w:ascii="Times New Roman" w:hAnsi="Times New Roman" w:cs="Times New Roman"/>
         </w:rPr>
@@ -2699,7 +1791,7 @@
     </w:p>
     <w:p>
       <w:pPr>
-        <w:pStyle w:val="Bezriadkovania"/>
+        <w:pStyle w:val="NoSpacing"/>
         <w:numPr>
           <w:ilvl w:val="0"/>
           <w:numId w:val="7"/>
@@ -2714,7 +1806,7 @@
     </w:p>
     <w:p>
       <w:pPr>
-        <w:pStyle w:val="Bezriadkovania"/>
+        <w:pStyle w:val="NoSpacing"/>
         <w:numPr>
           <w:ilvl w:val="0"/>
           <w:numId w:val="7"/>
@@ -2729,7 +1821,7 @@
     </w:p>
     <w:p>
       <w:pPr>
-        <w:pStyle w:val="Bezriadkovania"/>
+        <w:pStyle w:val="NoSpacing"/>
         <w:numPr>
           <w:ilvl w:val="0"/>
           <w:numId w:val="7"/>
@@ -2744,17 +1836,14 @@
     </w:p>
     <w:p>
       <w:pPr>
-        <w:pStyle w:val="Bezriadkovania"/>
-      </w:pPr>
-    </w:p>
-    <w:p>
-      <w:pPr>
-        <w:pStyle w:val="Nadpis2"/>
-      </w:pPr>
-      <w:bookmarkStart w:id="3" w:name="_Toc401252725"/>
-      <w:r>
-        <w:t xml:space="preserve">2.2 </w:t>
-      </w:r>
+        <w:pStyle w:val="NoSpacing"/>
+      </w:pPr>
+    </w:p>
+    <w:p>
+      <w:pPr>
+        <w:pStyle w:val="Heading2"/>
+      </w:pPr>
+      <w:bookmarkStart w:id="3" w:name="_Toc275630949"/>
       <w:r>
         <w:t>Žiaci/študenti</w:t>
       </w:r>
@@ -2770,37 +1859,44 @@
         <w:rPr>
           <w:rFonts w:ascii="Times New Roman" w:hAnsi="Times New Roman" w:cs="Times New Roman"/>
         </w:rPr>
-        <w:t xml:space="preserve">Žiaci sa budú môcť na stránke registrovať. Pri registrácii si vyberú skupinu a zadajú heslo tejto skupiny, ktoré získajú od správcu skupiny – učiteľa. Následne môžu riešiť zadané úlohy, alebo </w:t>
-      </w:r>
-      <w:proofErr w:type="spellStart"/>
+        <w:t xml:space="preserve">Žiaci sa budú môcť na stránke registrovať. Pri registrácii si vyberú skupinu a zadajú </w:t>
+      </w:r>
       <w:r>
         <w:rPr>
           <w:rFonts w:ascii="Times New Roman" w:hAnsi="Times New Roman" w:cs="Times New Roman"/>
         </w:rPr>
-        <w:t>päťminutovky</w:t>
-      </w:r>
-      <w:proofErr w:type="spellEnd"/>
+        <w:t>kľúč</w:t>
+      </w:r>
       <w:r>
         <w:rPr>
           <w:rFonts w:ascii="Times New Roman" w:hAnsi="Times New Roman" w:cs="Times New Roman"/>
         </w:rPr>
-        <w:t xml:space="preserve">, ktoré zadáva učiteľ, </w:t>
+        <w:t xml:space="preserve"> tejto skupiny, ktoré získajú od správcu skupiny – učiteľa. Následne môžu riešiť zadané úlohy, alebo päťminutovky, ktoré zadáva učiteľ, </w:t>
       </w:r>
       <w:r>
         <w:rPr>
           <w:rFonts w:ascii="Times New Roman" w:hAnsi="Times New Roman" w:cs="Times New Roman"/>
         </w:rPr>
-        <w:t>príklady sa generujú automaticky. Budú mať práva na zobrazovanie svojich starých nevymazaných riešení a ich jednoduchú štatistiku (% zle, dobre vypracovaných). Nebudú mať právo na mazanie týchto úloh.</w:t>
-      </w:r>
-    </w:p>
-    <w:p>
-      <w:pPr>
-        <w:pStyle w:val="Nadpis2"/>
-      </w:pPr>
-      <w:bookmarkStart w:id="4" w:name="_Toc401252726"/>
-      <w:r>
-        <w:t xml:space="preserve">2.3 </w:t>
-      </w:r>
+        <w:t>príklady sa generujú automaticky. Budú mať práva na zobrazovanie svoji</w:t>
+      </w:r>
+      <w:r>
+        <w:rPr>
+          <w:rFonts w:ascii="Times New Roman" w:hAnsi="Times New Roman" w:cs="Times New Roman"/>
+        </w:rPr>
+        <w:t xml:space="preserve">ch starých nevymazaných riešení. </w:t>
+      </w:r>
+      <w:r>
+        <w:rPr>
+          <w:rFonts w:ascii="Times New Roman" w:hAnsi="Times New Roman" w:cs="Times New Roman"/>
+        </w:rPr>
+        <w:t>Nebudú mať právo na mazanie týchto úloh.</w:t>
+      </w:r>
+    </w:p>
+    <w:p>
+      <w:pPr>
+        <w:pStyle w:val="Heading2"/>
+      </w:pPr>
+      <w:bookmarkStart w:id="4" w:name="_Toc275630950"/>
       <w:r>
         <w:t>Učitelia</w:t>
       </w:r>
@@ -2808,37 +1904,32 @@
     </w:p>
     <w:p>
       <w:pPr>
-        <w:pStyle w:val="Bezriadkovania"/>
+        <w:pStyle w:val="NoSpacing"/>
       </w:pPr>
       <w:r>
         <w:rPr>
           <w:rFonts w:ascii="Times New Roman" w:hAnsi="Times New Roman" w:cs="Times New Roman"/>
         </w:rPr>
-        <w:t>Učitelia sa registrujú. Po prihlásení budú mať práva na vytvorenie skupiny, ktorej musia nastaviť heslo. Ďalej majú práva na vyhodenie študentov z ich vytvorenej skupiny, môžu si pozrieť výsledky úloh/</w:t>
-      </w:r>
-      <w:proofErr w:type="spellStart"/>
+        <w:t xml:space="preserve">Učitelia sa registrujú. Po prihlásení budú mať práva na vytvorenie skupiny, ktorej musia nastaviť heslo. Ďalej majú práva na </w:t>
+      </w:r>
       <w:r>
         <w:rPr>
           <w:rFonts w:ascii="Times New Roman" w:hAnsi="Times New Roman" w:cs="Times New Roman"/>
         </w:rPr>
-        <w:t>päťminutoviek</w:t>
-      </w:r>
-      <w:proofErr w:type="spellEnd"/>
+        <w:t>vymazanie</w:t>
+      </w:r>
       <w:r>
         <w:rPr>
           <w:rFonts w:ascii="Times New Roman" w:hAnsi="Times New Roman" w:cs="Times New Roman"/>
         </w:rPr>
-        <w:t xml:space="preserve"> jednotlivých žiakov. Budú mať dostupnú štatistiku celej skupiny (grafy úspešnosti). Majú práva na zrušenie celej skupiny.</w:t>
-      </w:r>
-    </w:p>
-    <w:p>
-      <w:pPr>
-        <w:pStyle w:val="Nadpis2"/>
-      </w:pPr>
-      <w:bookmarkStart w:id="5" w:name="_Toc401252727"/>
-      <w:r>
-        <w:t xml:space="preserve">2.4 </w:t>
-      </w:r>
+        <w:t xml:space="preserve"> študentov z ich vytvorenej skupiny, môžu si pozrieť výsledky úloh/päťminutoviek jednotlivých žiakov. Budú mať dostupnú štatistiku celej skupiny (grafy úspešnosti). Majú práva na zrušenie celej skupiny.</w:t>
+      </w:r>
+    </w:p>
+    <w:p>
+      <w:pPr>
+        <w:pStyle w:val="Heading2"/>
+      </w:pPr>
+      <w:bookmarkStart w:id="5" w:name="_Toc275630951"/>
       <w:r>
         <w:t>Administrátor</w:t>
       </w:r>
@@ -2846,7 +1937,7 @@
     </w:p>
     <w:p>
       <w:pPr>
-        <w:pStyle w:val="Bezriadkovania"/>
+        <w:pStyle w:val="NoSpacing"/>
         <w:rPr>
           <w:rFonts w:ascii="Times New Roman" w:hAnsi="Times New Roman" w:cs="Times New Roman"/>
         </w:rPr>
@@ -2855,7 +1946,27 @@
         <w:rPr>
           <w:rFonts w:ascii="Times New Roman" w:hAnsi="Times New Roman" w:cs="Times New Roman"/>
         </w:rPr>
-        <w:t>Stará sa o údaje v databáze. Môže zmazať dlhšie neaktívnych žiakov/učiteľov, môže vymazať vyriešené príklady staršie ako ním určený dátum.</w:t>
+        <w:t>Stará sa o údaje v databáze. Môže zmazať dlhšie neaktívnych žiakov</w:t>
+      </w:r>
+      <w:r>
+        <w:rPr>
+          <w:rFonts w:ascii="Times New Roman" w:hAnsi="Times New Roman" w:cs="Times New Roman"/>
+        </w:rPr>
+        <w:t xml:space="preserve"> (s nimi aj ich skupiny, žiakov v skupinách a úlohy daných žiakov</w:t>
+      </w:r>
+      <w:bookmarkStart w:id="6" w:name="_GoBack"/>
+      <w:bookmarkEnd w:id="6"/>
+      <w:r>
+        <w:rPr>
+          <w:rFonts w:ascii="Times New Roman" w:hAnsi="Times New Roman" w:cs="Times New Roman"/>
+        </w:rPr>
+        <w:t>)</w:t>
+      </w:r>
+      <w:r>
+        <w:rPr>
+          <w:rFonts w:ascii="Times New Roman" w:hAnsi="Times New Roman" w:cs="Times New Roman"/>
+        </w:rPr>
+        <w:t>/učiteľov, môže vymazať vyriešené príklady staršie ako ním určený dátum.</w:t>
       </w:r>
     </w:p>
     <w:p>
@@ -2869,40 +1980,38 @@
     </w:p>
     <w:p>
       <w:pPr>
-        <w:pStyle w:val="Nadpis1"/>
-      </w:pPr>
-      <w:bookmarkStart w:id="6" w:name="_Toc401252728"/>
+        <w:pStyle w:val="Heading1"/>
+      </w:pPr>
+      <w:bookmarkStart w:id="7" w:name="_Toc275630952"/>
       <w:r>
         <w:lastRenderedPageBreak/>
-        <w:t xml:space="preserve">3. </w:t>
-      </w:r>
-      <w:r>
         <w:t>Diagramy</w:t>
       </w:r>
-      <w:bookmarkEnd w:id="6"/>
-    </w:p>
-    <w:p>
-      <w:pPr>
-        <w:pStyle w:val="Nadpis2"/>
-      </w:pPr>
-      <w:r>
-        <w:rPr>
-          <w:noProof/>
-          <w:lang w:eastAsia="sk-SK"/>
+      <w:bookmarkEnd w:id="7"/>
+    </w:p>
+    <w:p>
+      <w:pPr>
+        <w:pStyle w:val="Heading2"/>
+      </w:pPr>
+      <w:bookmarkStart w:id="8" w:name="_Toc275630953"/>
+      <w:r>
+        <w:rPr>
+          <w:noProof/>
+          <w:lang w:val="en-US"/>
         </w:rPr>
         <w:drawing>
-          <wp:anchor distT="0" distB="0" distL="114300" distR="114300" simplePos="0" relativeHeight="251658240" behindDoc="0" locked="0" layoutInCell="1" allowOverlap="1">
+          <wp:anchor distT="0" distB="0" distL="114300" distR="114300" simplePos="0" relativeHeight="251661312" behindDoc="0" locked="0" layoutInCell="1" allowOverlap="1" wp14:anchorId="6163490D" wp14:editId="38F65097">
             <wp:simplePos x="0" y="0"/>
             <wp:positionH relativeFrom="column">
-              <wp:posOffset>-899795</wp:posOffset>
+              <wp:posOffset>-685800</wp:posOffset>
             </wp:positionH>
             <wp:positionV relativeFrom="paragraph">
               <wp:posOffset>400685</wp:posOffset>
             </wp:positionV>
-            <wp:extent cx="7560310" cy="4000500"/>
-            <wp:effectExtent l="0" t="0" r="8890" b="12700"/>
+            <wp:extent cx="7146290" cy="4229100"/>
+            <wp:effectExtent l="0" t="0" r="0" b="0"/>
             <wp:wrapSquare wrapText="bothSides"/>
-            <wp:docPr id="1" name="Picture 1" descr="Untitled:Applications:MAMP:htdocs:TIS:dokumenty:diagramy:Entitno-relacny diagram.png"/>
+            <wp:docPr id="4" name="Picture 4" descr="Untitled:Applications:MAMP:htdocs:TIS:dokumenty:diagramy:Entitno-relacny diagram.png"/>
             <wp:cNvGraphicFramePr>
               <a:graphicFrameLocks xmlns:a="http://schemas.openxmlformats.org/drawingml/2006/main" noChangeAspect="1"/>
             </wp:cNvGraphicFramePr>
@@ -2916,10 +2025,10 @@
                     </pic:cNvPicPr>
                   </pic:nvPicPr>
                   <pic:blipFill>
-                    <a:blip r:embed="rId6">
+                    <a:blip r:embed="rId7">
                       <a:extLst>
                         <a:ext uri="{28A0092B-C50C-407E-A947-70E740481C1C}">
-                          <a14:useLocalDpi xmlns:a14="http://schemas.microsoft.com/office/drawing/2010/main" xmlns:wps="http://schemas.microsoft.com/office/word/2010/wordprocessingShape" xmlns:wpi="http://schemas.microsoft.com/office/word/2010/wordprocessingInk" xmlns:wpg="http://schemas.microsoft.com/office/word/2010/wordprocessingGroup" xmlns:w14="http://schemas.microsoft.com/office/word/2010/wordml" xmlns:w="http://schemas.openxmlformats.org/wordprocessingml/2006/main" xmlns:w10="urn:schemas-microsoft-com:office:word" xmlns:wp14="http://schemas.microsoft.com/office/word/2010/wordprocessingDrawing" xmlns:v="urn:schemas-microsoft-com:vml" xmlns:o="urn:schemas-microsoft-com:office:office" xmlns:mv="urn:schemas-microsoft-com:mac:vml" xmlns:mc="http://schemas.openxmlformats.org/markup-compatibility/2006" xmlns:mo="http://schemas.microsoft.com/office/mac/office/2008/main" xmlns:wpc="http://schemas.microsoft.com/office/word/2010/wordprocessingCanvas" xmlns="" val="0"/>
+                          <a14:useLocalDpi xmlns:a14="http://schemas.microsoft.com/office/drawing/2010/main" val="0"/>
                         </a:ext>
                       </a:extLst>
                     </a:blip>
@@ -2931,7 +2040,7 @@
                   <pic:spPr bwMode="auto">
                     <a:xfrm>
                       <a:off x="0" y="0"/>
-                      <a:ext cx="7560310" cy="4000500"/>
+                      <a:ext cx="7146290" cy="4229100"/>
                     </a:xfrm>
                     <a:prstGeom prst="rect">
                       <a:avLst/>
@@ -2944,22 +2053,22 @@
                 </pic:pic>
               </a:graphicData>
             </a:graphic>
+            <wp14:sizeRelH relativeFrom="page">
+              <wp14:pctWidth>0</wp14:pctWidth>
+            </wp14:sizeRelH>
+            <wp14:sizeRelV relativeFrom="page">
+              <wp14:pctHeight>0</wp14:pctHeight>
+            </wp14:sizeRelV>
           </wp:anchor>
         </w:drawing>
       </w:r>
-      <w:bookmarkStart w:id="7" w:name="_Toc401252729"/>
-      <w:r>
-        <w:t xml:space="preserve">3.1 </w:t>
-      </w:r>
-      <w:proofErr w:type="spellStart"/>
       <w:r>
         <w:t>Entitno-relačný</w:t>
       </w:r>
-      <w:proofErr w:type="spellEnd"/>
       <w:r>
         <w:t xml:space="preserve"> diagram</w:t>
       </w:r>
-      <w:bookmarkEnd w:id="7"/>
+      <w:bookmarkEnd w:id="8"/>
     </w:p>
     <w:p>
       <w:r>
@@ -2972,27 +2081,28 @@
     </w:p>
     <w:p>
       <w:pPr>
-        <w:pStyle w:val="Nadpis2"/>
-      </w:pPr>
-      <w:r>
-        <w:rPr>
-          <w:noProof/>
-          <w:lang w:eastAsia="sk-SK"/>
+        <w:pStyle w:val="Heading2"/>
+      </w:pPr>
+      <w:bookmarkStart w:id="9" w:name="_Toc275630954"/>
+      <w:r>
+        <w:rPr>
+          <w:noProof/>
+          <w:lang w:val="en-US"/>
         </w:rPr>
         <w:lastRenderedPageBreak/>
         <w:drawing>
-          <wp:anchor distT="0" distB="0" distL="114300" distR="114300" simplePos="0" relativeHeight="251659264" behindDoc="0" locked="0" layoutInCell="1" allowOverlap="1">
+          <wp:anchor distT="0" distB="0" distL="114300" distR="114300" simplePos="0" relativeHeight="251662336" behindDoc="0" locked="0" layoutInCell="1" allowOverlap="1" wp14:anchorId="5C7E74AA" wp14:editId="7A4E865B">
             <wp:simplePos x="0" y="0"/>
             <wp:positionH relativeFrom="column">
               <wp:posOffset>-685800</wp:posOffset>
             </wp:positionH>
             <wp:positionV relativeFrom="paragraph">
-              <wp:posOffset>342265</wp:posOffset>
+              <wp:posOffset>481965</wp:posOffset>
             </wp:positionV>
-            <wp:extent cx="7200900" cy="7504430"/>
-            <wp:effectExtent l="0" t="0" r="12700" b="0"/>
+            <wp:extent cx="7167880" cy="8229600"/>
+            <wp:effectExtent l="0" t="0" r="0" b="0"/>
             <wp:wrapSquare wrapText="bothSides"/>
-            <wp:docPr id="2" name="Picture 2" descr="Untitled:Applications:MAMP:htdocs:TIS:dokumenty:diagramy:UseCase Diagram.jpg"/>
+            <wp:docPr id="5" name="Picture 5" descr="Untitled:Applications:MAMP:htdocs:TIS:dokumenty:diagramy:use-case.jpg"/>
             <wp:cNvGraphicFramePr>
               <a:graphicFrameLocks xmlns:a="http://schemas.openxmlformats.org/drawingml/2006/main" noChangeAspect="1"/>
             </wp:cNvGraphicFramePr>
@@ -3000,16 +2110,16 @@
               <a:graphicData uri="http://schemas.openxmlformats.org/drawingml/2006/picture">
                 <pic:pic xmlns:pic="http://schemas.openxmlformats.org/drawingml/2006/picture">
                   <pic:nvPicPr>
-                    <pic:cNvPr id="0" name="Picture 2" descr="Untitled:Applications:MAMP:htdocs:TIS:dokumenty:diagramy:UseCase Diagram.jpg"/>
+                    <pic:cNvPr id="0" name="Picture 2" descr="Untitled:Applications:MAMP:htdocs:TIS:dokumenty:diagramy:use-case.jpg"/>
                     <pic:cNvPicPr>
                       <a:picLocks noChangeAspect="1" noChangeArrowheads="1"/>
                     </pic:cNvPicPr>
                   </pic:nvPicPr>
                   <pic:blipFill>
-                    <a:blip r:embed="rId7">
+                    <a:blip r:embed="rId8">
                       <a:extLst>
                         <a:ext uri="{28A0092B-C50C-407E-A947-70E740481C1C}">
-                          <a14:useLocalDpi xmlns:a14="http://schemas.microsoft.com/office/drawing/2010/main" xmlns:wps="http://schemas.microsoft.com/office/word/2010/wordprocessingShape" xmlns:wpi="http://schemas.microsoft.com/office/word/2010/wordprocessingInk" xmlns:wpg="http://schemas.microsoft.com/office/word/2010/wordprocessingGroup" xmlns:w14="http://schemas.microsoft.com/office/word/2010/wordml" xmlns:w="http://schemas.openxmlformats.org/wordprocessingml/2006/main" xmlns:w10="urn:schemas-microsoft-com:office:word" xmlns:wp14="http://schemas.microsoft.com/office/word/2010/wordprocessingDrawing" xmlns:v="urn:schemas-microsoft-com:vml" xmlns:o="urn:schemas-microsoft-com:office:office" xmlns:mv="urn:schemas-microsoft-com:mac:vml" xmlns:mc="http://schemas.openxmlformats.org/markup-compatibility/2006" xmlns:mo="http://schemas.microsoft.com/office/mac/office/2008/main" xmlns:wpc="http://schemas.microsoft.com/office/word/2010/wordprocessingCanvas" xmlns="" val="0"/>
+                          <a14:useLocalDpi xmlns:a14="http://schemas.microsoft.com/office/drawing/2010/main" val="0"/>
                         </a:ext>
                       </a:extLst>
                     </a:blip>
@@ -3021,7 +2131,7 @@
                   <pic:spPr bwMode="auto">
                     <a:xfrm>
                       <a:off x="0" y="0"/>
-                      <a:ext cx="7200900" cy="7504430"/>
+                      <a:ext cx="7167880" cy="8229600"/>
                     </a:xfrm>
                     <a:prstGeom prst="rect">
                       <a:avLst/>
@@ -3034,45 +2144,33 @@
                 </pic:pic>
               </a:graphicData>
             </a:graphic>
+            <wp14:sizeRelH relativeFrom="page">
+              <wp14:pctWidth>0</wp14:pctWidth>
+            </wp14:sizeRelH>
+            <wp14:sizeRelV relativeFrom="page">
+              <wp14:pctHeight>0</wp14:pctHeight>
+            </wp14:sizeRelV>
           </wp:anchor>
         </w:drawing>
       </w:r>
-      <w:bookmarkStart w:id="8" w:name="_Toc401252730"/>
-      <w:r>
-        <w:t xml:space="preserve">3.2 </w:t>
-      </w:r>
-      <w:proofErr w:type="spellStart"/>
-      <w:r>
-        <w:t>Use-case</w:t>
-      </w:r>
-      <w:proofErr w:type="spellEnd"/>
-      <w:r>
-        <w:t xml:space="preserve"> diagram</w:t>
-      </w:r>
-      <w:bookmarkEnd w:id="8"/>
-    </w:p>
-    <w:p>
-      <w:pPr>
-        <w:rPr>
-          <w:rFonts w:ascii="Times New Roman" w:hAnsi="Times New Roman"/>
-        </w:rPr>
-      </w:pPr>
-      <w:r>
-        <w:br w:type="page"/>
-      </w:r>
-    </w:p>
-    <w:p>
-      <w:pPr>
-        <w:pStyle w:val="Nadpis2"/>
-      </w:pPr>
-      <w:r>
-        <w:rPr>
-          <w:noProof/>
-          <w:lang w:eastAsia="sk-SK"/>
+      <w:r>
+        <w:t>Use-case diagram</w:t>
+      </w:r>
+      <w:bookmarkEnd w:id="9"/>
+    </w:p>
+    <w:p>
+      <w:pPr>
+        <w:pStyle w:val="Heading2"/>
+      </w:pPr>
+      <w:bookmarkStart w:id="10" w:name="_Toc275630955"/>
+      <w:r>
+        <w:rPr>
+          <w:noProof/>
+          <w:lang w:val="en-US"/>
         </w:rPr>
         <w:lastRenderedPageBreak/>
         <w:drawing>
-          <wp:anchor distT="0" distB="0" distL="114300" distR="114300" simplePos="0" relativeHeight="251660288" behindDoc="0" locked="0" layoutInCell="1" allowOverlap="1">
+          <wp:anchor distT="0" distB="0" distL="114300" distR="114300" simplePos="0" relativeHeight="251660288" behindDoc="0" locked="0" layoutInCell="1" allowOverlap="1" wp14:anchorId="318540C7" wp14:editId="6012E589">
             <wp:simplePos x="0" y="0"/>
             <wp:positionH relativeFrom="column">
               <wp:posOffset>-571500</wp:posOffset>
@@ -3097,10 +2195,10 @@
                     </pic:cNvPicPr>
                   </pic:nvPicPr>
                   <pic:blipFill>
-                    <a:blip r:embed="rId8">
+                    <a:blip r:embed="rId9">
                       <a:extLst>
                         <a:ext uri="{28A0092B-C50C-407E-A947-70E740481C1C}">
-                          <a14:useLocalDpi xmlns:a14="http://schemas.microsoft.com/office/drawing/2010/main" xmlns:wps="http://schemas.microsoft.com/office/word/2010/wordprocessingShape" xmlns:wpi="http://schemas.microsoft.com/office/word/2010/wordprocessingInk" xmlns:wpg="http://schemas.microsoft.com/office/word/2010/wordprocessingGroup" xmlns:w14="http://schemas.microsoft.com/office/word/2010/wordml" xmlns:w="http://schemas.openxmlformats.org/wordprocessingml/2006/main" xmlns:w10="urn:schemas-microsoft-com:office:word" xmlns:wp14="http://schemas.microsoft.com/office/word/2010/wordprocessingDrawing" xmlns:v="urn:schemas-microsoft-com:vml" xmlns:o="urn:schemas-microsoft-com:office:office" xmlns:mv="urn:schemas-microsoft-com:mac:vml" xmlns:mc="http://schemas.openxmlformats.org/markup-compatibility/2006" xmlns:mo="http://schemas.microsoft.com/office/mac/office/2008/main" xmlns:wpc="http://schemas.microsoft.com/office/word/2010/wordprocessingCanvas" xmlns="" val="0"/>
+                          <a14:useLocalDpi xmlns:a14="http://schemas.microsoft.com/office/drawing/2010/main" val="0"/>
                         </a:ext>
                       </a:extLst>
                     </a:blip>
@@ -3128,35 +2226,23 @@
           </wp:anchor>
         </w:drawing>
       </w:r>
-      <w:bookmarkStart w:id="9" w:name="_Toc401252731"/>
-      <w:r>
-        <w:t>3.3 Stavový diagram</w:t>
-      </w:r>
-      <w:bookmarkEnd w:id="9"/>
-    </w:p>
-    <w:p>
-      <w:r>
-        <w:rPr>
-          <w:b/>
-          <w:bCs/>
-        </w:rPr>
+      <w:r>
+        <w:t>Stavový diagram</w:t>
+      </w:r>
+      <w:bookmarkEnd w:id="10"/>
+      <w:r>
         <w:br w:type="page"/>
       </w:r>
     </w:p>
     <w:p>
       <w:pPr>
-        <w:pStyle w:val="Nadpis1"/>
-      </w:pPr>
-      <w:bookmarkStart w:id="10" w:name="_Toc401252732"/>
+        <w:pStyle w:val="Heading1"/>
+      </w:pPr>
+      <w:bookmarkStart w:id="11" w:name="_Toc275630956"/>
       <w:r>
         <w:lastRenderedPageBreak/>
-        <w:t xml:space="preserve">4. </w:t>
-      </w:r>
-      <w:proofErr w:type="spellStart"/>
-      <w:r>
         <w:t>Používateľské</w:t>
       </w:r>
-      <w:proofErr w:type="spellEnd"/>
       <w:r>
         <w:rPr>
           <w:rFonts w:ascii="Times New Roman" w:hAnsi="Times New Roman" w:cs="Times New Roman"/>
@@ -3166,8 +2252,6 @@
       <w:r>
         <w:t>rozhranie</w:t>
       </w:r>
-      <w:bookmarkStart w:id="11" w:name="_GoBack"/>
-      <w:bookmarkEnd w:id="10"/>
       <w:bookmarkEnd w:id="11"/>
     </w:p>
     <w:p>
@@ -3189,22 +2273,18 @@
     </w:p>
     <w:p>
       <w:pPr>
-        <w:pStyle w:val="Nadpis3"/>
-        <w:numPr>
-          <w:ilvl w:val="1"/>
-          <w:numId w:val="17"/>
-        </w:numPr>
-      </w:pPr>
-      <w:bookmarkStart w:id="12" w:name="_Toc401252733"/>
-      <w:r>
-        <w:rPr>
-          <w:rStyle w:val="Nadpis2Char"/>
+        <w:pStyle w:val="Heading2"/>
+      </w:pPr>
+      <w:bookmarkStart w:id="12" w:name="_Toc275630957"/>
+      <w:r>
+        <w:rPr>
+          <w:rStyle w:val="Heading2Char"/>
         </w:rPr>
         <w:t>Rozhranie pre žiako</w:t>
       </w:r>
       <w:r>
         <w:rPr>
-          <w:rStyle w:val="Nadpis2Char"/>
+          <w:rStyle w:val="Heading2Char"/>
         </w:rPr>
         <w:t>v</w:t>
       </w:r>
@@ -3212,28 +2292,24 @@
     </w:p>
     <w:p>
       <w:pPr>
-        <w:pStyle w:val="Nadpis3"/>
-        <w:numPr>
-          <w:ilvl w:val="2"/>
-          <w:numId w:val="18"/>
-        </w:numPr>
-      </w:pPr>
-      <w:r>
-        <w:rPr>
-          <w:rStyle w:val="Nadpis4Char"/>
+        <w:pStyle w:val="Heading3"/>
+      </w:pPr>
+      <w:r>
+        <w:rPr>
+          <w:rStyle w:val="Heading4Char"/>
         </w:rPr>
         <w:t>Registráci</w:t>
       </w:r>
       <w:r>
         <w:rPr>
-          <w:rStyle w:val="Nadpis4Char"/>
+          <w:rStyle w:val="Heading4Char"/>
         </w:rPr>
         <w:t>a</w:t>
       </w:r>
     </w:p>
     <w:p>
       <w:pPr>
-        <w:pStyle w:val="Bezriadkovania"/>
+        <w:pStyle w:val="NoSpacing"/>
         <w:ind w:firstLine="708"/>
       </w:pPr>
       <w:r>
@@ -3245,21 +2321,17 @@
     </w:p>
     <w:p>
       <w:pPr>
-        <w:pStyle w:val="Nadpis3"/>
-        <w:numPr>
-          <w:ilvl w:val="2"/>
-          <w:numId w:val="18"/>
-        </w:numPr>
-      </w:pPr>
-      <w:r>
-        <w:rPr>
-          <w:rStyle w:val="Nadpis4Char"/>
+        <w:pStyle w:val="Heading3"/>
+      </w:pPr>
+      <w:r>
+        <w:rPr>
+          <w:rStyle w:val="Heading4Char"/>
         </w:rPr>
         <w:t>Po prihlásen</w:t>
       </w:r>
       <w:r>
         <w:rPr>
-          <w:rStyle w:val="Nadpis4Char"/>
+          <w:rStyle w:val="Heading4Char"/>
         </w:rPr>
         <w:t>í</w:t>
       </w:r>
@@ -3277,7 +2349,7 @@
     </w:p>
     <w:p>
       <w:pPr>
-        <w:pStyle w:val="Odsekzoznamu"/>
+        <w:pStyle w:val="ListParagraph"/>
         <w:numPr>
           <w:ilvl w:val="0"/>
           <w:numId w:val="20"/>
@@ -3289,7 +2361,7 @@
     </w:p>
     <w:p>
       <w:pPr>
-        <w:pStyle w:val="Odsekzoznamu"/>
+        <w:pStyle w:val="ListParagraph"/>
         <w:numPr>
           <w:ilvl w:val="0"/>
           <w:numId w:val="20"/>
@@ -3307,7 +2379,7 @@
     </w:p>
     <w:p>
       <w:pPr>
-        <w:pStyle w:val="Odsekzoznamu"/>
+        <w:pStyle w:val="ListParagraph"/>
         <w:numPr>
           <w:ilvl w:val="0"/>
           <w:numId w:val="20"/>
@@ -3322,7 +2394,7 @@
     </w:p>
     <w:p>
       <w:pPr>
-        <w:pStyle w:val="Odsekzoznamu"/>
+        <w:pStyle w:val="ListParagraph"/>
         <w:numPr>
           <w:ilvl w:val="0"/>
           <w:numId w:val="20"/>
@@ -3337,28 +2409,24 @@
     </w:p>
     <w:p>
       <w:pPr>
-        <w:pStyle w:val="Nadpis3"/>
-        <w:numPr>
-          <w:ilvl w:val="2"/>
-          <w:numId w:val="18"/>
-        </w:numPr>
-      </w:pPr>
-      <w:r>
-        <w:rPr>
-          <w:rStyle w:val="Nadpis4Char"/>
+        <w:pStyle w:val="Heading3"/>
+      </w:pPr>
+      <w:r>
+        <w:rPr>
+          <w:rStyle w:val="Heading4Char"/>
         </w:rPr>
         <w:t>Riešenie úloh a päťminútovie</w:t>
       </w:r>
       <w:r>
         <w:rPr>
-          <w:rStyle w:val="Nadpis4Char"/>
+          <w:rStyle w:val="Heading4Char"/>
         </w:rPr>
         <w:t>k</w:t>
       </w:r>
     </w:p>
     <w:p>
       <w:pPr>
-        <w:pStyle w:val="Odsekzoznamu"/>
+        <w:pStyle w:val="ListParagraph"/>
         <w:ind w:left="0" w:firstLine="708"/>
       </w:pPr>
       <w:r>
@@ -3370,21 +2438,17 @@
     </w:p>
     <w:p>
       <w:pPr>
-        <w:pStyle w:val="Nadpis3"/>
-        <w:numPr>
-          <w:ilvl w:val="2"/>
-          <w:numId w:val="18"/>
-        </w:numPr>
-      </w:pPr>
-      <w:r>
-        <w:rPr>
-          <w:rStyle w:val="Nadpis4Char"/>
+        <w:pStyle w:val="Heading3"/>
+      </w:pPr>
+      <w:r>
+        <w:rPr>
+          <w:rStyle w:val="Heading4Char"/>
         </w:rPr>
         <w:t>Riešenie ľubovoľných úlo</w:t>
       </w:r>
       <w:r>
         <w:rPr>
-          <w:rStyle w:val="Nadpis4Char"/>
+          <w:rStyle w:val="Heading4Char"/>
         </w:rPr>
         <w:t>h</w:t>
       </w:r>
@@ -3396,40 +2460,23 @@
       <w:r>
         <w:t xml:space="preserve">Žiak zadá do formuláru počet príkladov, ktoré chce riešiť a aj úroveň </w:t>
       </w:r>
-      <w:proofErr w:type="spellStart"/>
-      <w:r>
-        <w:t>obtiažnosti</w:t>
-      </w:r>
-      <w:proofErr w:type="spellEnd"/>
-      <w:r>
-        <w:t xml:space="preserve">. Následne sa mu zobrazia vygenerované príklady, ktoré môže začať riešiť. Žiakovi je ku každému príkladu prístupná </w:t>
-      </w:r>
-      <w:proofErr w:type="spellStart"/>
-      <w:r>
-        <w:t>nápoveda</w:t>
-      </w:r>
-      <w:proofErr w:type="spellEnd"/>
-      <w:r>
-        <w:t>. Príklad si môže dať vyhodnotiť každý zvlášť, alebo všetky naraz.</w:t>
-      </w:r>
-    </w:p>
-    <w:p>
-      <w:pPr>
-        <w:pStyle w:val="Nadpis3"/>
-        <w:numPr>
-          <w:ilvl w:val="2"/>
-          <w:numId w:val="18"/>
-        </w:numPr>
-      </w:pPr>
-      <w:r>
-        <w:rPr>
-          <w:rStyle w:val="Nadpis4Char"/>
+      <w:r>
+        <w:t>obtiažnosti. Následne sa mu zobrazia vygenerované príklady, ktoré môže začať riešiť. Žiakovi je ku každému príkladu prístupná nápoveda. Príklad si môže dať vyhodnotiť každý zvlášť, alebo všetky naraz.</w:t>
+      </w:r>
+    </w:p>
+    <w:p>
+      <w:pPr>
+        <w:pStyle w:val="Heading3"/>
+      </w:pPr>
+      <w:r>
+        <w:rPr>
+          <w:rStyle w:val="Heading4Char"/>
         </w:rPr>
         <w:t>Prehľad svojich riešen</w:t>
       </w:r>
       <w:r>
         <w:rPr>
-          <w:rStyle w:val="Nadpis4Char"/>
+          <w:rStyle w:val="Heading4Char"/>
         </w:rPr>
         <w:t>í</w:t>
       </w:r>
@@ -3444,28 +2491,24 @@
     </w:p>
     <w:p>
       <w:pPr>
-        <w:pStyle w:val="Nadpis3"/>
-        <w:numPr>
-          <w:ilvl w:val="1"/>
-          <w:numId w:val="17"/>
-        </w:numPr>
-      </w:pPr>
-      <w:bookmarkStart w:id="13" w:name="_Toc401252734"/>
-      <w:r>
-        <w:rPr>
-          <w:rStyle w:val="Nadpis2Char"/>
+        <w:pStyle w:val="Heading2"/>
+      </w:pPr>
+      <w:bookmarkStart w:id="13" w:name="_Toc275630958"/>
+      <w:r>
+        <w:rPr>
+          <w:rStyle w:val="Heading2Char"/>
         </w:rPr>
         <w:t xml:space="preserve">Rozhranie pre </w:t>
       </w:r>
       <w:r>
         <w:rPr>
-          <w:rStyle w:val="Nadpis2Char"/>
+          <w:rStyle w:val="Heading2Char"/>
         </w:rPr>
         <w:t>učiteľo</w:t>
       </w:r>
       <w:r>
         <w:rPr>
-          <w:rStyle w:val="Nadpis2Char"/>
+          <w:rStyle w:val="Heading2Char"/>
         </w:rPr>
         <w:t>v</w:t>
       </w:r>
@@ -3473,28 +2516,24 @@
     </w:p>
     <w:p>
       <w:pPr>
-        <w:pStyle w:val="Nadpis3"/>
-        <w:numPr>
-          <w:ilvl w:val="2"/>
-          <w:numId w:val="17"/>
-        </w:numPr>
-      </w:pPr>
-      <w:r>
-        <w:rPr>
-          <w:rStyle w:val="Nadpis4Char"/>
+        <w:pStyle w:val="Heading3"/>
+      </w:pPr>
+      <w:r>
+        <w:rPr>
+          <w:rStyle w:val="Heading4Char"/>
         </w:rPr>
         <w:t>Registráci</w:t>
       </w:r>
       <w:r>
         <w:rPr>
-          <w:rStyle w:val="Nadpis4Char"/>
+          <w:rStyle w:val="Heading4Char"/>
         </w:rPr>
         <w:t>a</w:t>
       </w:r>
     </w:p>
     <w:p>
       <w:pPr>
-        <w:pStyle w:val="Bezriadkovania"/>
+        <w:pStyle w:val="NoSpacing"/>
         <w:ind w:firstLine="708"/>
       </w:pPr>
       <w:r>
@@ -3503,15 +2542,11 @@
     </w:p>
     <w:p>
       <w:pPr>
-        <w:pStyle w:val="Nadpis3"/>
-        <w:numPr>
-          <w:ilvl w:val="2"/>
-          <w:numId w:val="17"/>
-        </w:numPr>
-      </w:pPr>
-      <w:r>
-        <w:rPr>
-          <w:rStyle w:val="Nadpis4Char"/>
+        <w:pStyle w:val="Heading3"/>
+      </w:pPr>
+      <w:r>
+        <w:rPr>
+          <w:rStyle w:val="Heading4Char"/>
         </w:rPr>
         <w:t>Po prihlásení</w:t>
       </w:r>
@@ -3526,7 +2561,7 @@
     </w:p>
     <w:p>
       <w:pPr>
-        <w:pStyle w:val="Odsekzoznamu"/>
+        <w:pStyle w:val="ListParagraph"/>
         <w:numPr>
           <w:ilvl w:val="0"/>
           <w:numId w:val="20"/>
@@ -3538,7 +2573,7 @@
     </w:p>
     <w:p>
       <w:pPr>
-        <w:pStyle w:val="Odsekzoznamu"/>
+        <w:pStyle w:val="ListParagraph"/>
         <w:numPr>
           <w:ilvl w:val="0"/>
           <w:numId w:val="20"/>
@@ -3553,7 +2588,7 @@
     </w:p>
     <w:p>
       <w:pPr>
-        <w:pStyle w:val="Odsekzoznamu"/>
+        <w:pStyle w:val="ListParagraph"/>
         <w:numPr>
           <w:ilvl w:val="0"/>
           <w:numId w:val="20"/>
@@ -3568,7 +2603,7 @@
     </w:p>
     <w:p>
       <w:pPr>
-        <w:pStyle w:val="Odsekzoznamu"/>
+        <w:pStyle w:val="ListParagraph"/>
         <w:numPr>
           <w:ilvl w:val="0"/>
           <w:numId w:val="20"/>
@@ -3583,18 +2618,14 @@
     </w:p>
     <w:p>
       <w:pPr>
-        <w:pStyle w:val="Nadpis3"/>
-        <w:numPr>
-          <w:ilvl w:val="2"/>
-          <w:numId w:val="17"/>
-        </w:numPr>
-        <w:rPr>
-          <w:rStyle w:val="Nadpis4Char"/>
-        </w:rPr>
-      </w:pPr>
-      <w:r>
-        <w:rPr>
-          <w:rStyle w:val="Nadpis4Char"/>
+        <w:pStyle w:val="Heading3"/>
+        <w:rPr>
+          <w:rStyle w:val="Heading4Char"/>
+        </w:rPr>
+      </w:pPr>
+      <w:r>
+        <w:rPr>
+          <w:rStyle w:val="Heading4Char"/>
         </w:rPr>
         <w:lastRenderedPageBreak/>
         <w:t>Zadávanie úloh</w:t>
@@ -3605,31 +2636,19 @@
         <w:ind w:firstLine="708"/>
       </w:pPr>
       <w:r>
-        <w:t xml:space="preserve">Na tejto stránke učiteľ zadá počet a úroveň </w:t>
-      </w:r>
-      <w:proofErr w:type="spellStart"/>
-      <w:r>
-        <w:t>obtiažnosti</w:t>
-      </w:r>
-      <w:proofErr w:type="spellEnd"/>
-      <w:r>
-        <w:t xml:space="preserve"> príkladov, ktoré majú žiaci vyriešiť. Taktiež zadá názov úlohy a dátum a čas, po ktorom sa daná úloha nebude dať riešiť.</w:t>
-      </w:r>
-    </w:p>
-    <w:p>
-      <w:pPr>
-        <w:pStyle w:val="Nadpis3"/>
-        <w:numPr>
-          <w:ilvl w:val="2"/>
-          <w:numId w:val="17"/>
-        </w:numPr>
-        <w:rPr>
-          <w:rStyle w:val="Nadpis4Char"/>
-        </w:rPr>
-      </w:pPr>
-      <w:r>
-        <w:rPr>
-          <w:rStyle w:val="Nadpis4Char"/>
+        <w:t>Na tejto stránke učiteľ zadá počet a úroveň obtiažnosti príkladov, ktoré majú žiaci vyriešiť. Taktiež zadá názov úlohy a dátum a čas, po ktorom sa daná úloha nebude dať riešiť.</w:t>
+      </w:r>
+    </w:p>
+    <w:p>
+      <w:pPr>
+        <w:pStyle w:val="Heading3"/>
+        <w:rPr>
+          <w:rStyle w:val="Heading4Char"/>
+        </w:rPr>
+      </w:pPr>
+      <w:r>
+        <w:rPr>
+          <w:rStyle w:val="Heading4Char"/>
         </w:rPr>
         <w:t>Zadávanie päťminútoviek</w:t>
       </w:r>
@@ -3639,15 +2658,7 @@
         <w:ind w:firstLine="708"/>
       </w:pPr>
       <w:r>
-        <w:t xml:space="preserve">Učiteľ podobne ako pri zadávaní úloh zadá počet a úroveň </w:t>
-      </w:r>
-      <w:proofErr w:type="spellStart"/>
-      <w:r>
-        <w:t>obtiažnosti</w:t>
-      </w:r>
-      <w:proofErr w:type="spellEnd"/>
-      <w:r>
-        <w:t xml:space="preserve"> príkladov, následne spustí testovanie. Potom sa mu zobrazí tlačidlo na ukončenie päťminútovky.</w:t>
+        <w:t>Učiteľ podobne ako pri zadávaní úloh zadá počet a úroveň obtiažnosti príkladov, následne spustí testovanie. Potom sa mu zobrazí tlačidlo na ukončenie päťminútovky.</w:t>
       </w:r>
       <w:r>
         <w:t xml:space="preserve"> Následne sa mu zobrazia vyhodnotené riešenia jednotlivých žiakov.</w:t>
@@ -3655,18 +2666,14 @@
     </w:p>
     <w:p>
       <w:pPr>
-        <w:pStyle w:val="Nadpis3"/>
-        <w:numPr>
-          <w:ilvl w:val="2"/>
-          <w:numId w:val="17"/>
-        </w:numPr>
-        <w:rPr>
-          <w:rStyle w:val="Nadpis4Char"/>
-        </w:rPr>
-      </w:pPr>
-      <w:r>
-        <w:rPr>
-          <w:rStyle w:val="Nadpis4Char"/>
+        <w:pStyle w:val="Heading3"/>
+        <w:rPr>
+          <w:rStyle w:val="Heading4Char"/>
+        </w:rPr>
+      </w:pPr>
+      <w:r>
+        <w:rPr>
+          <w:rStyle w:val="Heading4Char"/>
         </w:rPr>
         <w:t>Prehľad štatistík skupiny</w:t>
       </w:r>
@@ -3702,7 +2709,7 @@
     </w:p>
     <w:p>
       <w:pPr>
-        <w:pStyle w:val="Bezriadkovania"/>
+        <w:pStyle w:val="NoSpacing"/>
         <w:numPr>
           <w:ilvl w:val="0"/>
           <w:numId w:val="28"/>
@@ -3720,7 +2727,7 @@
     </w:p>
     <w:p>
       <w:pPr>
-        <w:pStyle w:val="Bezriadkovania"/>
+        <w:pStyle w:val="NoSpacing"/>
         <w:numPr>
           <w:ilvl w:val="0"/>
           <w:numId w:val="28"/>
@@ -3738,7 +2745,7 @@
     </w:p>
     <w:p>
       <w:pPr>
-        <w:pStyle w:val="Bezriadkovania"/>
+        <w:pStyle w:val="NoSpacing"/>
         <w:numPr>
           <w:ilvl w:val="0"/>
           <w:numId w:val="28"/>
@@ -3756,18 +2763,14 @@
     </w:p>
     <w:p>
       <w:pPr>
-        <w:pStyle w:val="Nadpis3"/>
-        <w:numPr>
-          <w:ilvl w:val="2"/>
-          <w:numId w:val="17"/>
-        </w:numPr>
-        <w:rPr>
-          <w:rStyle w:val="Nadpis4Char"/>
-        </w:rPr>
-      </w:pPr>
-      <w:r>
-        <w:rPr>
-          <w:rStyle w:val="Nadpis4Char"/>
+        <w:pStyle w:val="Heading3"/>
+        <w:rPr>
+          <w:rStyle w:val="Heading4Char"/>
+        </w:rPr>
+      </w:pPr>
+      <w:r>
+        <w:rPr>
+          <w:rStyle w:val="Heading4Char"/>
         </w:rPr>
         <w:t>Informácie o žiakovi</w:t>
       </w:r>
@@ -3785,22 +2788,18 @@
     </w:p>
     <w:p>
       <w:pPr>
-        <w:pStyle w:val="Nadpis3"/>
-        <w:numPr>
-          <w:ilvl w:val="1"/>
-          <w:numId w:val="17"/>
-        </w:numPr>
-      </w:pPr>
-      <w:bookmarkStart w:id="14" w:name="_Toc401252735"/>
-      <w:r>
-        <w:rPr>
-          <w:rStyle w:val="Nadpis2Char"/>
+        <w:pStyle w:val="Heading2"/>
+      </w:pPr>
+      <w:bookmarkStart w:id="14" w:name="_Toc275630959"/>
+      <w:r>
+        <w:rPr>
+          <w:rStyle w:val="Heading2Char"/>
         </w:rPr>
         <w:t>Rozhranie pre administrátor</w:t>
       </w:r>
       <w:r>
         <w:rPr>
-          <w:rStyle w:val="Nadpis2Char"/>
+          <w:rStyle w:val="Heading2Char"/>
         </w:rPr>
         <w:t>a</w:t>
       </w:r>
@@ -3825,7 +2824,7 @@
 </file>
 
 <file path=word/numbering.xml><?xml version="1.0" encoding="utf-8"?>
-<w:numbering xmlns:ve="http://schemas.openxmlformats.org/markup-compatibility/2006" xmlns:o="urn:schemas-microsoft-com:office:office" xmlns:r="http://schemas.openxmlformats.org/officeDocument/2006/relationships" xmlns:m="http://schemas.openxmlformats.org/officeDocument/2006/math" xmlns:v="urn:schemas-microsoft-com:vml" xmlns:wp="http://schemas.openxmlformats.org/drawingml/2006/wordprocessingDrawing" xmlns:w10="urn:schemas-microsoft-com:office:word" xmlns:w="http://schemas.openxmlformats.org/wordprocessingml/2006/main" xmlns:wne="http://schemas.microsoft.com/office/word/2006/wordml">
+<w:numbering xmlns:wpc="http://schemas.microsoft.com/office/word/2010/wordprocessingCanvas" xmlns:mo="http://schemas.microsoft.com/office/mac/office/2008/main" xmlns:mc="http://schemas.openxmlformats.org/markup-compatibility/2006" xmlns:mv="urn:schemas-microsoft-com:mac:vml" xmlns:o="urn:schemas-microsoft-com:office:office" xmlns:r="http://schemas.openxmlformats.org/officeDocument/2006/relationships" xmlns:m="http://schemas.openxmlformats.org/officeDocument/2006/math" xmlns:v="urn:schemas-microsoft-com:vml" xmlns:wp14="http://schemas.microsoft.com/office/word/2010/wordprocessingDrawing" xmlns:wp="http://schemas.openxmlformats.org/drawingml/2006/wordprocessingDrawing" xmlns:w10="urn:schemas-microsoft-com:office:word" xmlns:w="http://schemas.openxmlformats.org/wordprocessingml/2006/main" xmlns:w14="http://schemas.microsoft.com/office/word/2010/wordml" xmlns:wpg="http://schemas.microsoft.com/office/word/2010/wordprocessingGroup" xmlns:wpi="http://schemas.microsoft.com/office/word/2010/wordprocessingInk" xmlns:wne="http://schemas.microsoft.com/office/word/2006/wordml" xmlns:wps="http://schemas.microsoft.com/office/word/2010/wordprocessingShape" mc:Ignorable="w14 wp14">
   <w:abstractNum w:abstractNumId="0">
     <w:nsid w:val="052F0F01"/>
     <w:multiLevelType w:val="multilevel"/>
@@ -5422,6 +4421,101 @@
     </w:lvl>
   </w:abstractNum>
   <w:abstractNum w:abstractNumId="16">
+    <w:nsid w:val="516A1861"/>
+    <w:multiLevelType w:val="multilevel"/>
+    <w:tmpl w:val="04090025"/>
+    <w:lvl w:ilvl="0">
+      <w:start w:val="1"/>
+      <w:numFmt w:val="decimal"/>
+      <w:pStyle w:val="Heading1"/>
+      <w:lvlText w:val="%1"/>
+      <w:lvlJc w:val="left"/>
+      <w:pPr>
+        <w:ind w:left="432" w:hanging="432"/>
+      </w:pPr>
+    </w:lvl>
+    <w:lvl w:ilvl="1">
+      <w:start w:val="1"/>
+      <w:numFmt w:val="decimal"/>
+      <w:pStyle w:val="Heading2"/>
+      <w:lvlText w:val="%1.%2"/>
+      <w:lvlJc w:val="left"/>
+      <w:pPr>
+        <w:ind w:left="576" w:hanging="576"/>
+      </w:pPr>
+    </w:lvl>
+    <w:lvl w:ilvl="2">
+      <w:start w:val="1"/>
+      <w:numFmt w:val="decimal"/>
+      <w:pStyle w:val="Heading3"/>
+      <w:lvlText w:val="%1.%2.%3"/>
+      <w:lvlJc w:val="left"/>
+      <w:pPr>
+        <w:ind w:left="720" w:hanging="720"/>
+      </w:pPr>
+    </w:lvl>
+    <w:lvl w:ilvl="3">
+      <w:start w:val="1"/>
+      <w:numFmt w:val="decimal"/>
+      <w:pStyle w:val="Heading4"/>
+      <w:lvlText w:val="%1.%2.%3.%4"/>
+      <w:lvlJc w:val="left"/>
+      <w:pPr>
+        <w:ind w:left="864" w:hanging="864"/>
+      </w:pPr>
+    </w:lvl>
+    <w:lvl w:ilvl="4">
+      <w:start w:val="1"/>
+      <w:numFmt w:val="decimal"/>
+      <w:pStyle w:val="Heading5"/>
+      <w:lvlText w:val="%1.%2.%3.%4.%5"/>
+      <w:lvlJc w:val="left"/>
+      <w:pPr>
+        <w:ind w:left="1008" w:hanging="1008"/>
+      </w:pPr>
+    </w:lvl>
+    <w:lvl w:ilvl="5">
+      <w:start w:val="1"/>
+      <w:numFmt w:val="decimal"/>
+      <w:pStyle w:val="Heading6"/>
+      <w:lvlText w:val="%1.%2.%3.%4.%5.%6"/>
+      <w:lvlJc w:val="left"/>
+      <w:pPr>
+        <w:ind w:left="1152" w:hanging="1152"/>
+      </w:pPr>
+    </w:lvl>
+    <w:lvl w:ilvl="6">
+      <w:start w:val="1"/>
+      <w:numFmt w:val="decimal"/>
+      <w:pStyle w:val="Heading7"/>
+      <w:lvlText w:val="%1.%2.%3.%4.%5.%6.%7"/>
+      <w:lvlJc w:val="left"/>
+      <w:pPr>
+        <w:ind w:left="1296" w:hanging="1296"/>
+      </w:pPr>
+    </w:lvl>
+    <w:lvl w:ilvl="7">
+      <w:start w:val="1"/>
+      <w:numFmt w:val="decimal"/>
+      <w:pStyle w:val="Heading8"/>
+      <w:lvlText w:val="%1.%2.%3.%4.%5.%6.%7.%8"/>
+      <w:lvlJc w:val="left"/>
+      <w:pPr>
+        <w:ind w:left="1440" w:hanging="1440"/>
+      </w:pPr>
+    </w:lvl>
+    <w:lvl w:ilvl="8">
+      <w:start w:val="1"/>
+      <w:numFmt w:val="decimal"/>
+      <w:pStyle w:val="Heading9"/>
+      <w:lvlText w:val="%1.%2.%3.%4.%5.%6.%7.%8.%9"/>
+      <w:lvlJc w:val="left"/>
+      <w:pPr>
+        <w:ind w:left="1584" w:hanging="1584"/>
+      </w:pPr>
+    </w:lvl>
+  </w:abstractNum>
+  <w:abstractNum w:abstractNumId="17">
     <w:nsid w:val="51CA0998"/>
     <w:multiLevelType w:val="multilevel"/>
     <w:tmpl w:val="041B001F"/>
@@ -5507,7 +4601,7 @@
       </w:pPr>
     </w:lvl>
   </w:abstractNum>
-  <w:abstractNum w:abstractNumId="17">
+  <w:abstractNum w:abstractNumId="18">
     <w:nsid w:val="51CF4BC1"/>
     <w:multiLevelType w:val="hybridMultilevel"/>
     <w:tmpl w:val="FC363562"/>
@@ -5620,7 +4714,7 @@
       </w:rPr>
     </w:lvl>
   </w:abstractNum>
-  <w:abstractNum w:abstractNumId="18">
+  <w:abstractNum w:abstractNumId="19">
     <w:nsid w:val="57D67A56"/>
     <w:multiLevelType w:val="hybridMultilevel"/>
     <w:tmpl w:val="BBC4DCE4"/>
@@ -5733,7 +4827,7 @@
       </w:rPr>
     </w:lvl>
   </w:abstractNum>
-  <w:abstractNum w:abstractNumId="19">
+  <w:abstractNum w:abstractNumId="20">
     <w:nsid w:val="5A320513"/>
     <w:multiLevelType w:val="hybridMultilevel"/>
     <w:tmpl w:val="7C7AF3EE"/>
@@ -5846,7 +4940,7 @@
       </w:rPr>
     </w:lvl>
   </w:abstractNum>
-  <w:abstractNum w:abstractNumId="20">
+  <w:abstractNum w:abstractNumId="21">
     <w:nsid w:val="5B214EA1"/>
     <w:multiLevelType w:val="hybridMultilevel"/>
     <w:tmpl w:val="99EEC7FE"/>
@@ -5959,7 +5053,7 @@
       </w:rPr>
     </w:lvl>
   </w:abstractNum>
-  <w:abstractNum w:abstractNumId="21">
+  <w:abstractNum w:abstractNumId="22">
     <w:nsid w:val="5DED0AC7"/>
     <w:multiLevelType w:val="multilevel"/>
     <w:tmpl w:val="7DB03800"/>
@@ -6074,7 +5168,7 @@
       </w:rPr>
     </w:lvl>
   </w:abstractNum>
-  <w:abstractNum w:abstractNumId="22">
+  <w:abstractNum w:abstractNumId="23">
     <w:nsid w:val="67E33426"/>
     <w:multiLevelType w:val="multilevel"/>
     <w:tmpl w:val="6E02E2B0"/>
@@ -6187,7 +5281,7 @@
       </w:rPr>
     </w:lvl>
   </w:abstractNum>
-  <w:abstractNum w:abstractNumId="23">
+  <w:abstractNum w:abstractNumId="24">
     <w:nsid w:val="6AAC1738"/>
     <w:multiLevelType w:val="multilevel"/>
     <w:tmpl w:val="02F260F0"/>
@@ -6336,7 +5430,7 @@
       </w:rPr>
     </w:lvl>
   </w:abstractNum>
-  <w:abstractNum w:abstractNumId="24">
+  <w:abstractNum w:abstractNumId="25">
     <w:nsid w:val="6BF308F4"/>
     <w:multiLevelType w:val="multilevel"/>
     <w:tmpl w:val="6E02E2B0"/>
@@ -6449,7 +5543,7 @@
       </w:rPr>
     </w:lvl>
   </w:abstractNum>
-  <w:abstractNum w:abstractNumId="25">
+  <w:abstractNum w:abstractNumId="26">
     <w:nsid w:val="6F335440"/>
     <w:multiLevelType w:val="multilevel"/>
     <w:tmpl w:val="041B001F"/>
@@ -6535,7 +5629,7 @@
       </w:pPr>
     </w:lvl>
   </w:abstractNum>
-  <w:abstractNum w:abstractNumId="26">
+  <w:abstractNum w:abstractNumId="27">
     <w:nsid w:val="71E372DF"/>
     <w:multiLevelType w:val="multilevel"/>
     <w:tmpl w:val="12E40A42"/>
@@ -6621,7 +5715,7 @@
       </w:pPr>
     </w:lvl>
   </w:abstractNum>
-  <w:abstractNum w:abstractNumId="27">
+  <w:abstractNum w:abstractNumId="28">
     <w:nsid w:val="7CAD5888"/>
     <w:multiLevelType w:val="hybridMultilevel"/>
     <w:tmpl w:val="4A0069E2"/>
@@ -6744,16 +5838,16 @@
     <w:abstractNumId w:val="8"/>
   </w:num>
   <w:num w:numId="4">
-    <w:abstractNumId w:val="27"/>
+    <w:abstractNumId w:val="28"/>
   </w:num>
   <w:num w:numId="5">
-    <w:abstractNumId w:val="23"/>
+    <w:abstractNumId w:val="24"/>
   </w:num>
   <w:num w:numId="6">
-    <w:abstractNumId w:val="19"/>
+    <w:abstractNumId w:val="20"/>
   </w:num>
   <w:num w:numId="7">
-    <w:abstractNumId w:val="17"/>
+    <w:abstractNumId w:val="18"/>
   </w:num>
   <w:num w:numId="8">
     <w:abstractNumId w:val="6"/>
@@ -6765,10 +5859,10 @@
     <w:abstractNumId w:val="13"/>
   </w:num>
   <w:num w:numId="11">
-    <w:abstractNumId w:val="25"/>
+    <w:abstractNumId w:val="26"/>
   </w:num>
   <w:num w:numId="12">
-    <w:abstractNumId w:val="16"/>
+    <w:abstractNumId w:val="17"/>
   </w:num>
   <w:num w:numId="13">
     <w:abstractNumId w:val="11"/>
@@ -6783,22 +5877,22 @@
     <w:abstractNumId w:val="0"/>
   </w:num>
   <w:num w:numId="17">
-    <w:abstractNumId w:val="21"/>
+    <w:abstractNumId w:val="22"/>
   </w:num>
   <w:num w:numId="18">
     <w:abstractNumId w:val="4"/>
   </w:num>
   <w:num w:numId="19">
-    <w:abstractNumId w:val="20"/>
+    <w:abstractNumId w:val="21"/>
   </w:num>
   <w:num w:numId="20">
-    <w:abstractNumId w:val="18"/>
+    <w:abstractNumId w:val="19"/>
   </w:num>
   <w:num w:numId="21">
     <w:abstractNumId w:val="1"/>
   </w:num>
   <w:num w:numId="22">
-    <w:abstractNumId w:val="24"/>
+    <w:abstractNumId w:val="25"/>
   </w:num>
   <w:num w:numId="23">
     <w:abstractNumId w:val="7"/>
@@ -6807,22 +5901,25 @@
     <w:abstractNumId w:val="12"/>
   </w:num>
   <w:num w:numId="25">
-    <w:abstractNumId w:val="26"/>
+    <w:abstractNumId w:val="27"/>
   </w:num>
   <w:num w:numId="26">
     <w:abstractNumId w:val="5"/>
   </w:num>
   <w:num w:numId="27">
-    <w:abstractNumId w:val="22"/>
+    <w:abstractNumId w:val="23"/>
   </w:num>
   <w:num w:numId="28">
     <w:abstractNumId w:val="14"/>
+  </w:num>
+  <w:num w:numId="29">
+    <w:abstractNumId w:val="16"/>
   </w:num>
 </w:numbering>
 </file>
 
 <file path=word/styles.xml><?xml version="1.0" encoding="utf-8"?>
-<w:styles xmlns:r="http://schemas.openxmlformats.org/officeDocument/2006/relationships" xmlns:w="http://schemas.openxmlformats.org/wordprocessingml/2006/main">
+<w:styles xmlns:mc="http://schemas.openxmlformats.org/markup-compatibility/2006" xmlns:r="http://schemas.openxmlformats.org/officeDocument/2006/relationships" xmlns:w="http://schemas.openxmlformats.org/wordprocessingml/2006/main" xmlns:w14="http://schemas.microsoft.com/office/word/2010/wordml" mc:Ignorable="w14">
   <w:docDefaults>
     <w:rPrDefault>
       <w:rPr>
@@ -6838,7 +5935,7 @@
       </w:pPr>
     </w:pPrDefault>
   </w:docDefaults>
-  <w:latentStyles w:defLockedState="0" w:defUIPriority="99" w:defSemiHidden="1" w:defUnhideWhenUsed="1" w:defQFormat="0" w:count="267">
+  <w:latentStyles w:defLockedState="0" w:defUIPriority="99" w:defSemiHidden="1" w:defUnhideWhenUsed="1" w:defQFormat="0" w:count="276">
     <w:lsdException w:name="Normal" w:semiHidden="0" w:uiPriority="0" w:unhideWhenUsed="0" w:qFormat="1"/>
     <w:lsdException w:name="heading 1" w:semiHidden="0" w:uiPriority="9" w:unhideWhenUsed="0" w:qFormat="1"/>
     <w:lsdException w:name="heading 2" w:uiPriority="9" w:qFormat="1"/>
@@ -6977,7 +6074,7 @@
     <w:lsdException w:name="Bibliography" w:uiPriority="37"/>
     <w:lsdException w:name="TOC Heading" w:uiPriority="39" w:qFormat="1"/>
   </w:latentStyles>
-  <w:style w:type="paragraph" w:default="1" w:styleId="Normlny">
+  <w:style w:type="paragraph" w:default="1" w:styleId="Normal">
     <w:name w:val="Normal"/>
     <w:qFormat/>
     <w:rsid w:val="00CA50A6"/>
@@ -6985,17 +6082,20 @@
       <w:rFonts w:ascii="Calibri" w:hAnsi="Calibri"/>
     </w:rPr>
   </w:style>
-  <w:style w:type="paragraph" w:styleId="Nadpis1">
+  <w:style w:type="paragraph" w:styleId="Heading1">
     <w:name w:val="heading 1"/>
-    <w:basedOn w:val="Normlny"/>
-    <w:next w:val="Normlny"/>
-    <w:link w:val="Nadpis1Char"/>
+    <w:basedOn w:val="Normal"/>
+    <w:next w:val="Normal"/>
+    <w:link w:val="Heading1Char"/>
     <w:uiPriority w:val="9"/>
     <w:qFormat/>
     <w:rsid w:val="006500C5"/>
     <w:pPr>
       <w:keepNext/>
       <w:keepLines/>
+      <w:numPr>
+        <w:numId w:val="29"/>
+      </w:numPr>
       <w:spacing w:before="480" w:after="0"/>
       <w:outlineLvl w:val="0"/>
     </w:pPr>
@@ -7008,11 +6108,11 @@
       <w:szCs w:val="28"/>
     </w:rPr>
   </w:style>
-  <w:style w:type="paragraph" w:styleId="Nadpis2">
+  <w:style w:type="paragraph" w:styleId="Heading2">
     <w:name w:val="heading 2"/>
-    <w:basedOn w:val="Normlny"/>
-    <w:next w:val="Normlny"/>
-    <w:link w:val="Nadpis2Char"/>
+    <w:basedOn w:val="Normal"/>
+    <w:next w:val="Normal"/>
+    <w:link w:val="Heading2Char"/>
     <w:uiPriority w:val="9"/>
     <w:unhideWhenUsed/>
     <w:qFormat/>
@@ -7020,6 +6120,10 @@
     <w:pPr>
       <w:keepNext/>
       <w:keepLines/>
+      <w:numPr>
+        <w:ilvl w:val="1"/>
+        <w:numId w:val="29"/>
+      </w:numPr>
       <w:spacing w:before="200" w:after="0"/>
       <w:outlineLvl w:val="1"/>
     </w:pPr>
@@ -7032,11 +6136,11 @@
       <w:szCs w:val="26"/>
     </w:rPr>
   </w:style>
-  <w:style w:type="paragraph" w:styleId="Nadpis3">
+  <w:style w:type="paragraph" w:styleId="Heading3">
     <w:name w:val="heading 3"/>
-    <w:basedOn w:val="Normlny"/>
-    <w:next w:val="Normlny"/>
-    <w:link w:val="Nadpis3Char"/>
+    <w:basedOn w:val="Normal"/>
+    <w:next w:val="Normal"/>
+    <w:link w:val="Heading3Char"/>
     <w:uiPriority w:val="9"/>
     <w:unhideWhenUsed/>
     <w:qFormat/>
@@ -7044,6 +6148,10 @@
     <w:pPr>
       <w:keepNext/>
       <w:keepLines/>
+      <w:numPr>
+        <w:ilvl w:val="2"/>
+        <w:numId w:val="29"/>
+      </w:numPr>
       <w:spacing w:before="200" w:after="0"/>
       <w:outlineLvl w:val="2"/>
     </w:pPr>
@@ -7054,11 +6162,11 @@
       <w:color w:val="4F81BD" w:themeColor="accent1"/>
     </w:rPr>
   </w:style>
-  <w:style w:type="paragraph" w:styleId="Nadpis4">
+  <w:style w:type="paragraph" w:styleId="Heading4">
     <w:name w:val="heading 4"/>
-    <w:basedOn w:val="Normlny"/>
-    <w:next w:val="Normlny"/>
-    <w:link w:val="Nadpis4Char"/>
+    <w:basedOn w:val="Normal"/>
+    <w:next w:val="Normal"/>
+    <w:link w:val="Heading4Char"/>
     <w:uiPriority w:val="9"/>
     <w:unhideWhenUsed/>
     <w:qFormat/>
@@ -7066,6 +6174,10 @@
     <w:pPr>
       <w:keepNext/>
       <w:keepLines/>
+      <w:numPr>
+        <w:ilvl w:val="3"/>
+        <w:numId w:val="29"/>
+      </w:numPr>
       <w:spacing w:before="200" w:after="0"/>
       <w:outlineLvl w:val="3"/>
     </w:pPr>
@@ -7078,18 +6190,152 @@
       <w:color w:val="4F81BD" w:themeColor="accent1"/>
     </w:rPr>
   </w:style>
-  <w:style w:type="character" w:default="1" w:styleId="Predvolenpsmoodseku">
+  <w:style w:type="paragraph" w:styleId="Heading5">
+    <w:name w:val="heading 5"/>
+    <w:basedOn w:val="Normal"/>
+    <w:next w:val="Normal"/>
+    <w:link w:val="Heading5Char"/>
+    <w:uiPriority w:val="9"/>
+    <w:semiHidden/>
+    <w:unhideWhenUsed/>
+    <w:qFormat/>
+    <w:rsid w:val="000E47F8"/>
+    <w:pPr>
+      <w:keepNext/>
+      <w:keepLines/>
+      <w:numPr>
+        <w:ilvl w:val="4"/>
+        <w:numId w:val="29"/>
+      </w:numPr>
+      <w:spacing w:before="200" w:after="0"/>
+      <w:outlineLvl w:val="4"/>
+    </w:pPr>
+    <w:rPr>
+      <w:rFonts w:asciiTheme="majorHAnsi" w:eastAsiaTheme="majorEastAsia" w:hAnsiTheme="majorHAnsi" w:cstheme="majorBidi"/>
+      <w:color w:val="243F60" w:themeColor="accent1" w:themeShade="7F"/>
+    </w:rPr>
+  </w:style>
+  <w:style w:type="paragraph" w:styleId="Heading6">
+    <w:name w:val="heading 6"/>
+    <w:basedOn w:val="Normal"/>
+    <w:next w:val="Normal"/>
+    <w:link w:val="Heading6Char"/>
+    <w:uiPriority w:val="9"/>
+    <w:semiHidden/>
+    <w:unhideWhenUsed/>
+    <w:qFormat/>
+    <w:rsid w:val="000E47F8"/>
+    <w:pPr>
+      <w:keepNext/>
+      <w:keepLines/>
+      <w:numPr>
+        <w:ilvl w:val="5"/>
+        <w:numId w:val="29"/>
+      </w:numPr>
+      <w:spacing w:before="200" w:after="0"/>
+      <w:outlineLvl w:val="5"/>
+    </w:pPr>
+    <w:rPr>
+      <w:rFonts w:asciiTheme="majorHAnsi" w:eastAsiaTheme="majorEastAsia" w:hAnsiTheme="majorHAnsi" w:cstheme="majorBidi"/>
+      <w:i/>
+      <w:iCs/>
+      <w:color w:val="243F60" w:themeColor="accent1" w:themeShade="7F"/>
+    </w:rPr>
+  </w:style>
+  <w:style w:type="paragraph" w:styleId="Heading7">
+    <w:name w:val="heading 7"/>
+    <w:basedOn w:val="Normal"/>
+    <w:next w:val="Normal"/>
+    <w:link w:val="Heading7Char"/>
+    <w:uiPriority w:val="9"/>
+    <w:semiHidden/>
+    <w:unhideWhenUsed/>
+    <w:qFormat/>
+    <w:rsid w:val="000E47F8"/>
+    <w:pPr>
+      <w:keepNext/>
+      <w:keepLines/>
+      <w:numPr>
+        <w:ilvl w:val="6"/>
+        <w:numId w:val="29"/>
+      </w:numPr>
+      <w:spacing w:before="200" w:after="0"/>
+      <w:outlineLvl w:val="6"/>
+    </w:pPr>
+    <w:rPr>
+      <w:rFonts w:asciiTheme="majorHAnsi" w:eastAsiaTheme="majorEastAsia" w:hAnsiTheme="majorHAnsi" w:cstheme="majorBidi"/>
+      <w:i/>
+      <w:iCs/>
+      <w:color w:val="404040" w:themeColor="text1" w:themeTint="BF"/>
+    </w:rPr>
+  </w:style>
+  <w:style w:type="paragraph" w:styleId="Heading8">
+    <w:name w:val="heading 8"/>
+    <w:basedOn w:val="Normal"/>
+    <w:next w:val="Normal"/>
+    <w:link w:val="Heading8Char"/>
+    <w:uiPriority w:val="9"/>
+    <w:semiHidden/>
+    <w:unhideWhenUsed/>
+    <w:qFormat/>
+    <w:rsid w:val="000E47F8"/>
+    <w:pPr>
+      <w:keepNext/>
+      <w:keepLines/>
+      <w:numPr>
+        <w:ilvl w:val="7"/>
+        <w:numId w:val="29"/>
+      </w:numPr>
+      <w:spacing w:before="200" w:after="0"/>
+      <w:outlineLvl w:val="7"/>
+    </w:pPr>
+    <w:rPr>
+      <w:rFonts w:asciiTheme="majorHAnsi" w:eastAsiaTheme="majorEastAsia" w:hAnsiTheme="majorHAnsi" w:cstheme="majorBidi"/>
+      <w:color w:val="404040" w:themeColor="text1" w:themeTint="BF"/>
+      <w:sz w:val="20"/>
+      <w:szCs w:val="20"/>
+    </w:rPr>
+  </w:style>
+  <w:style w:type="paragraph" w:styleId="Heading9">
+    <w:name w:val="heading 9"/>
+    <w:basedOn w:val="Normal"/>
+    <w:next w:val="Normal"/>
+    <w:link w:val="Heading9Char"/>
+    <w:uiPriority w:val="9"/>
+    <w:semiHidden/>
+    <w:unhideWhenUsed/>
+    <w:qFormat/>
+    <w:rsid w:val="000E47F8"/>
+    <w:pPr>
+      <w:keepNext/>
+      <w:keepLines/>
+      <w:numPr>
+        <w:ilvl w:val="8"/>
+        <w:numId w:val="29"/>
+      </w:numPr>
+      <w:spacing w:before="200" w:after="0"/>
+      <w:outlineLvl w:val="8"/>
+    </w:pPr>
+    <w:rPr>
+      <w:rFonts w:asciiTheme="majorHAnsi" w:eastAsiaTheme="majorEastAsia" w:hAnsiTheme="majorHAnsi" w:cstheme="majorBidi"/>
+      <w:i/>
+      <w:iCs/>
+      <w:color w:val="404040" w:themeColor="text1" w:themeTint="BF"/>
+      <w:sz w:val="20"/>
+      <w:szCs w:val="20"/>
+    </w:rPr>
+  </w:style>
+  <w:style w:type="character" w:default="1" w:styleId="DefaultParagraphFont">
     <w:name w:val="Default Paragraph Font"/>
     <w:uiPriority w:val="1"/>
     <w:semiHidden/>
     <w:unhideWhenUsed/>
   </w:style>
-  <w:style w:type="table" w:default="1" w:styleId="Normlnatabuka">
+  <w:style w:type="table" w:default="1" w:styleId="TableNormal">
     <w:name w:val="Normal Table"/>
     <w:uiPriority w:val="99"/>
     <w:semiHidden/>
     <w:unhideWhenUsed/>
-    <w:qFormat/>
     <w:tblPr>
       <w:tblInd w:w="0" w:type="dxa"/>
       <w:tblCellMar>
@@ -7100,15 +6346,15 @@
       </w:tblCellMar>
     </w:tblPr>
   </w:style>
-  <w:style w:type="numbering" w:default="1" w:styleId="Bezzoznamu">
+  <w:style w:type="numbering" w:default="1" w:styleId="NoList">
     <w:name w:val="No List"/>
     <w:uiPriority w:val="99"/>
     <w:semiHidden/>
     <w:unhideWhenUsed/>
   </w:style>
-  <w:style w:type="paragraph" w:styleId="Odsekzoznamu">
+  <w:style w:type="paragraph" w:styleId="ListParagraph">
     <w:name w:val="List Paragraph"/>
-    <w:basedOn w:val="Normlny"/>
+    <w:basedOn w:val="Normal"/>
     <w:uiPriority w:val="34"/>
     <w:qFormat/>
     <w:rsid w:val="00CA50A6"/>
@@ -7120,10 +6366,10 @@
       <w:rFonts w:asciiTheme="minorHAnsi" w:eastAsiaTheme="minorHAnsi" w:hAnsiTheme="minorHAnsi"/>
     </w:rPr>
   </w:style>
-  <w:style w:type="character" w:customStyle="1" w:styleId="Nadpis1Char">
-    <w:name w:val="Nadpis 1 Char"/>
-    <w:basedOn w:val="Predvolenpsmoodseku"/>
-    <w:link w:val="Nadpis1"/>
+  <w:style w:type="character" w:customStyle="1" w:styleId="Heading1Char">
+    <w:name w:val="Heading 1 Char"/>
+    <w:basedOn w:val="DefaultParagraphFont"/>
+    <w:link w:val="Heading1"/>
     <w:uiPriority w:val="9"/>
     <w:rsid w:val="006500C5"/>
     <w:rPr>
@@ -7135,10 +6381,10 @@
       <w:szCs w:val="28"/>
     </w:rPr>
   </w:style>
-  <w:style w:type="paragraph" w:styleId="Hlavikaobsahu">
+  <w:style w:type="paragraph" w:styleId="TOCHeading">
     <w:name w:val="TOC Heading"/>
-    <w:basedOn w:val="Nadpis1"/>
-    <w:next w:val="Normlny"/>
+    <w:basedOn w:val="Heading1"/>
+    <w:next w:val="Normal"/>
     <w:uiPriority w:val="39"/>
     <w:semiHidden/>
     <w:unhideWhenUsed/>
@@ -7151,7 +6397,7 @@
       <w:lang w:eastAsia="sk-SK"/>
     </w:rPr>
   </w:style>
-  <w:style w:type="paragraph" w:styleId="Bezriadkovania">
+  <w:style w:type="paragraph" w:styleId="NoSpacing">
     <w:name w:val="No Spacing"/>
     <w:uiPriority w:val="1"/>
     <w:qFormat/>
@@ -7163,10 +6409,10 @@
       <w:rFonts w:ascii="Calibri" w:hAnsi="Calibri"/>
     </w:rPr>
   </w:style>
-  <w:style w:type="paragraph" w:styleId="Obsah1">
+  <w:style w:type="paragraph" w:styleId="TOC1">
     <w:name w:val="toc 1"/>
-    <w:basedOn w:val="Normlny"/>
-    <w:next w:val="Normlny"/>
+    <w:basedOn w:val="Normal"/>
+    <w:next w:val="Normal"/>
     <w:autoRedefine/>
     <w:uiPriority w:val="39"/>
     <w:unhideWhenUsed/>
@@ -7183,10 +6429,10 @@
       <w:szCs w:val="20"/>
     </w:rPr>
   </w:style>
-  <w:style w:type="paragraph" w:styleId="Obsah2">
+  <w:style w:type="paragraph" w:styleId="TOC2">
     <w:name w:val="toc 2"/>
-    <w:basedOn w:val="Normlny"/>
-    <w:next w:val="Normlny"/>
+    <w:basedOn w:val="Normal"/>
+    <w:next w:val="Normal"/>
     <w:autoRedefine/>
     <w:uiPriority w:val="39"/>
     <w:unhideWhenUsed/>
@@ -7202,10 +6448,10 @@
       <w:szCs w:val="20"/>
     </w:rPr>
   </w:style>
-  <w:style w:type="paragraph" w:styleId="Obsah3">
+  <w:style w:type="paragraph" w:styleId="TOC3">
     <w:name w:val="toc 3"/>
-    <w:basedOn w:val="Normlny"/>
-    <w:next w:val="Normlny"/>
+    <w:basedOn w:val="Normal"/>
+    <w:next w:val="Normal"/>
     <w:autoRedefine/>
     <w:uiPriority w:val="39"/>
     <w:unhideWhenUsed/>
@@ -7222,10 +6468,10 @@
       <w:szCs w:val="20"/>
     </w:rPr>
   </w:style>
-  <w:style w:type="paragraph" w:styleId="Obsah4">
+  <w:style w:type="paragraph" w:styleId="TOC4">
     <w:name w:val="toc 4"/>
-    <w:basedOn w:val="Normlny"/>
-    <w:next w:val="Normlny"/>
+    <w:basedOn w:val="Normal"/>
+    <w:next w:val="Normal"/>
     <w:autoRedefine/>
     <w:uiPriority w:val="39"/>
     <w:unhideWhenUsed/>
@@ -7240,10 +6486,10 @@
       <w:szCs w:val="18"/>
     </w:rPr>
   </w:style>
-  <w:style w:type="paragraph" w:styleId="Obsah5">
+  <w:style w:type="paragraph" w:styleId="TOC5">
     <w:name w:val="toc 5"/>
-    <w:basedOn w:val="Normlny"/>
-    <w:next w:val="Normlny"/>
+    <w:basedOn w:val="Normal"/>
+    <w:next w:val="Normal"/>
     <w:autoRedefine/>
     <w:uiPriority w:val="39"/>
     <w:unhideWhenUsed/>
@@ -7258,10 +6504,10 @@
       <w:szCs w:val="18"/>
     </w:rPr>
   </w:style>
-  <w:style w:type="paragraph" w:styleId="Obsah6">
+  <w:style w:type="paragraph" w:styleId="TOC6">
     <w:name w:val="toc 6"/>
-    <w:basedOn w:val="Normlny"/>
-    <w:next w:val="Normlny"/>
+    <w:basedOn w:val="Normal"/>
+    <w:next w:val="Normal"/>
     <w:autoRedefine/>
     <w:uiPriority w:val="39"/>
     <w:unhideWhenUsed/>
@@ -7276,10 +6522,10 @@
       <w:szCs w:val="18"/>
     </w:rPr>
   </w:style>
-  <w:style w:type="paragraph" w:styleId="Obsah7">
+  <w:style w:type="paragraph" w:styleId="TOC7">
     <w:name w:val="toc 7"/>
-    <w:basedOn w:val="Normlny"/>
-    <w:next w:val="Normlny"/>
+    <w:basedOn w:val="Normal"/>
+    <w:next w:val="Normal"/>
     <w:autoRedefine/>
     <w:uiPriority w:val="39"/>
     <w:unhideWhenUsed/>
@@ -7294,10 +6540,10 @@
       <w:szCs w:val="18"/>
     </w:rPr>
   </w:style>
-  <w:style w:type="paragraph" w:styleId="Obsah8">
+  <w:style w:type="paragraph" w:styleId="TOC8">
     <w:name w:val="toc 8"/>
-    <w:basedOn w:val="Normlny"/>
-    <w:next w:val="Normlny"/>
+    <w:basedOn w:val="Normal"/>
+    <w:next w:val="Normal"/>
     <w:autoRedefine/>
     <w:uiPriority w:val="39"/>
     <w:unhideWhenUsed/>
@@ -7312,10 +6558,10 @@
       <w:szCs w:val="18"/>
     </w:rPr>
   </w:style>
-  <w:style w:type="paragraph" w:styleId="Obsah9">
+  <w:style w:type="paragraph" w:styleId="TOC9">
     <w:name w:val="toc 9"/>
-    <w:basedOn w:val="Normlny"/>
-    <w:next w:val="Normlny"/>
+    <w:basedOn w:val="Normal"/>
+    <w:next w:val="Normal"/>
     <w:autoRedefine/>
     <w:uiPriority w:val="39"/>
     <w:unhideWhenUsed/>
@@ -7330,10 +6576,10 @@
       <w:szCs w:val="18"/>
     </w:rPr>
   </w:style>
-  <w:style w:type="character" w:customStyle="1" w:styleId="Nadpis2Char">
-    <w:name w:val="Nadpis 2 Char"/>
-    <w:basedOn w:val="Predvolenpsmoodseku"/>
-    <w:link w:val="Nadpis2"/>
+  <w:style w:type="character" w:customStyle="1" w:styleId="Heading2Char">
+    <w:name w:val="Heading 2 Char"/>
+    <w:basedOn w:val="DefaultParagraphFont"/>
+    <w:link w:val="Heading2"/>
     <w:uiPriority w:val="9"/>
     <w:rsid w:val="006500C5"/>
     <w:rPr>
@@ -7347,12 +6593,12 @@
   </w:style>
   <w:style w:type="character" w:customStyle="1" w:styleId="5yl5">
     <w:name w:val="_5yl5"/>
-    <w:basedOn w:val="Predvolenpsmoodseku"/>
+    <w:basedOn w:val="DefaultParagraphFont"/>
     <w:rsid w:val="00EA2912"/>
   </w:style>
-  <w:style w:type="table" w:styleId="Mriekatabuky">
+  <w:style w:type="table" w:styleId="TableGrid">
     <w:name w:val="Table Grid"/>
-    <w:basedOn w:val="Normlnatabuka"/>
+    <w:basedOn w:val="TableNormal"/>
     <w:uiPriority w:val="59"/>
     <w:rsid w:val="004033C6"/>
     <w:pPr>
@@ -7376,10 +6622,10 @@
       </w:tblCellMar>
     </w:tblPr>
   </w:style>
-  <w:style w:type="character" w:customStyle="1" w:styleId="Nadpis3Char">
-    <w:name w:val="Nadpis 3 Char"/>
-    <w:basedOn w:val="Predvolenpsmoodseku"/>
-    <w:link w:val="Nadpis3"/>
+  <w:style w:type="character" w:customStyle="1" w:styleId="Heading3Char">
+    <w:name w:val="Heading 3 Char"/>
+    <w:basedOn w:val="DefaultParagraphFont"/>
+    <w:link w:val="Heading3"/>
     <w:uiPriority w:val="9"/>
     <w:rsid w:val="00EB42DA"/>
     <w:rPr>
@@ -7389,9 +6635,9 @@
       <w:color w:val="4F81BD" w:themeColor="accent1"/>
     </w:rPr>
   </w:style>
-  <w:style w:type="paragraph" w:styleId="Normlnywebov">
+  <w:style w:type="paragraph" w:styleId="NormalWeb">
     <w:name w:val="Normal (Web)"/>
-    <w:basedOn w:val="Normlny"/>
+    <w:basedOn w:val="Normal"/>
     <w:uiPriority w:val="99"/>
     <w:semiHidden/>
     <w:unhideWhenUsed/>
@@ -7406,10 +6652,10 @@
       <w:lang w:val="en-US"/>
     </w:rPr>
   </w:style>
-  <w:style w:type="paragraph" w:styleId="Textbubliny">
+  <w:style w:type="paragraph" w:styleId="BalloonText">
     <w:name w:val="Balloon Text"/>
-    <w:basedOn w:val="Normlny"/>
-    <w:link w:val="TextbublinyChar"/>
+    <w:basedOn w:val="Normal"/>
+    <w:link w:val="BalloonTextChar"/>
     <w:uiPriority w:val="99"/>
     <w:semiHidden/>
     <w:unhideWhenUsed/>
@@ -7423,10 +6669,10 @@
       <w:szCs w:val="18"/>
     </w:rPr>
   </w:style>
-  <w:style w:type="character" w:customStyle="1" w:styleId="TextbublinyChar">
-    <w:name w:val="Text bubliny Char"/>
-    <w:basedOn w:val="Predvolenpsmoodseku"/>
-    <w:link w:val="Textbubliny"/>
+  <w:style w:type="character" w:customStyle="1" w:styleId="BalloonTextChar">
+    <w:name w:val="Balloon Text Char"/>
+    <w:basedOn w:val="DefaultParagraphFont"/>
+    <w:link w:val="BalloonText"/>
     <w:uiPriority w:val="99"/>
     <w:semiHidden/>
     <w:rsid w:val="006C6673"/>
@@ -7436,10 +6682,10 @@
       <w:szCs w:val="18"/>
     </w:rPr>
   </w:style>
-  <w:style w:type="character" w:customStyle="1" w:styleId="Nadpis4Char">
-    <w:name w:val="Nadpis 4 Char"/>
-    <w:basedOn w:val="Predvolenpsmoodseku"/>
-    <w:link w:val="Nadpis4"/>
+  <w:style w:type="character" w:customStyle="1" w:styleId="Heading4Char">
+    <w:name w:val="Heading 4 Char"/>
+    <w:basedOn w:val="DefaultParagraphFont"/>
+    <w:link w:val="Heading4"/>
     <w:uiPriority w:val="9"/>
     <w:rsid w:val="00AE3B7A"/>
     <w:rPr>
@@ -7449,6 +6695,76 @@
       <w:i/>
       <w:iCs/>
       <w:color w:val="4F81BD" w:themeColor="accent1"/>
+    </w:rPr>
+  </w:style>
+  <w:style w:type="character" w:customStyle="1" w:styleId="Heading5Char">
+    <w:name w:val="Heading 5 Char"/>
+    <w:basedOn w:val="DefaultParagraphFont"/>
+    <w:link w:val="Heading5"/>
+    <w:uiPriority w:val="9"/>
+    <w:semiHidden/>
+    <w:rsid w:val="000E47F8"/>
+    <w:rPr>
+      <w:rFonts w:asciiTheme="majorHAnsi" w:eastAsiaTheme="majorEastAsia" w:hAnsiTheme="majorHAnsi" w:cstheme="majorBidi"/>
+      <w:color w:val="243F60" w:themeColor="accent1" w:themeShade="7F"/>
+    </w:rPr>
+  </w:style>
+  <w:style w:type="character" w:customStyle="1" w:styleId="Heading6Char">
+    <w:name w:val="Heading 6 Char"/>
+    <w:basedOn w:val="DefaultParagraphFont"/>
+    <w:link w:val="Heading6"/>
+    <w:uiPriority w:val="9"/>
+    <w:semiHidden/>
+    <w:rsid w:val="000E47F8"/>
+    <w:rPr>
+      <w:rFonts w:asciiTheme="majorHAnsi" w:eastAsiaTheme="majorEastAsia" w:hAnsiTheme="majorHAnsi" w:cstheme="majorBidi"/>
+      <w:i/>
+      <w:iCs/>
+      <w:color w:val="243F60" w:themeColor="accent1" w:themeShade="7F"/>
+    </w:rPr>
+  </w:style>
+  <w:style w:type="character" w:customStyle="1" w:styleId="Heading7Char">
+    <w:name w:val="Heading 7 Char"/>
+    <w:basedOn w:val="DefaultParagraphFont"/>
+    <w:link w:val="Heading7"/>
+    <w:uiPriority w:val="9"/>
+    <w:semiHidden/>
+    <w:rsid w:val="000E47F8"/>
+    <w:rPr>
+      <w:rFonts w:asciiTheme="majorHAnsi" w:eastAsiaTheme="majorEastAsia" w:hAnsiTheme="majorHAnsi" w:cstheme="majorBidi"/>
+      <w:i/>
+      <w:iCs/>
+      <w:color w:val="404040" w:themeColor="text1" w:themeTint="BF"/>
+    </w:rPr>
+  </w:style>
+  <w:style w:type="character" w:customStyle="1" w:styleId="Heading8Char">
+    <w:name w:val="Heading 8 Char"/>
+    <w:basedOn w:val="DefaultParagraphFont"/>
+    <w:link w:val="Heading8"/>
+    <w:uiPriority w:val="9"/>
+    <w:semiHidden/>
+    <w:rsid w:val="000E47F8"/>
+    <w:rPr>
+      <w:rFonts w:asciiTheme="majorHAnsi" w:eastAsiaTheme="majorEastAsia" w:hAnsiTheme="majorHAnsi" w:cstheme="majorBidi"/>
+      <w:color w:val="404040" w:themeColor="text1" w:themeTint="BF"/>
+      <w:sz w:val="20"/>
+      <w:szCs w:val="20"/>
+    </w:rPr>
+  </w:style>
+  <w:style w:type="character" w:customStyle="1" w:styleId="Heading9Char">
+    <w:name w:val="Heading 9 Char"/>
+    <w:basedOn w:val="DefaultParagraphFont"/>
+    <w:link w:val="Heading9"/>
+    <w:uiPriority w:val="9"/>
+    <w:semiHidden/>
+    <w:rsid w:val="000E47F8"/>
+    <w:rPr>
+      <w:rFonts w:asciiTheme="majorHAnsi" w:eastAsiaTheme="majorEastAsia" w:hAnsiTheme="majorHAnsi" w:cstheme="majorBidi"/>
+      <w:i/>
+      <w:iCs/>
+      <w:color w:val="404040" w:themeColor="text1" w:themeTint="BF"/>
+      <w:sz w:val="20"/>
+      <w:szCs w:val="20"/>
     </w:rPr>
   </w:style>
 </w:styles>
@@ -8337,7 +7653,7 @@
 </file>
 
 <file path=customXml/itemProps1.xml><?xml version="1.0" encoding="utf-8"?>
-<ds:datastoreItem xmlns:ds="http://schemas.openxmlformats.org/officeDocument/2006/customXml" ds:itemID="{07D64F76-3770-4B1E-B7BA-5601D9B731BF}">
+<ds:datastoreItem xmlns:ds="http://schemas.openxmlformats.org/officeDocument/2006/customXml" ds:itemID="{C491530B-12AE-AB4E-96BA-33F57C441CF6}">
   <ds:schemaRefs>
     <ds:schemaRef ds:uri="http://schemas.openxmlformats.org/officeDocument/2006/bibliography"/>
   </ds:schemaRefs>

</xml_diff>